<commit_message>
fixed tvims issues, added URPO kr
</commit_message>
<xml_diff>
--- a/5/2/TVIMS/KR1-2.docx
+++ b/5/2/TVIMS/KR1-2.docx
@@ -120,8 +120,19 @@
           <w:szCs w:val="28"/>
           <w:lang w:val="ru-RU"/>
         </w:rPr>
-        <w:t>Специальность ИиТП</w:t>
-      </w:r>
+        <w:t xml:space="preserve">Специальность </w:t>
+      </w:r>
+      <w:proofErr w:type="spellStart"/>
+      <w:r>
+        <w:rPr>
+          <w:rFonts w:cs="Times New Roman"/>
+          <w:color w:val="000000"/>
+          <w:szCs w:val="28"/>
+          <w:lang w:val="ru-RU"/>
+        </w:rPr>
+        <w:t>ИиТП</w:t>
+      </w:r>
+      <w:proofErr w:type="spellEnd"/>
     </w:p>
     <w:p>
       <w:pPr>
@@ -1296,7 +1307,27 @@
           <w:szCs w:val="28"/>
           <w:lang w:val="ru-RU"/>
         </w:rPr>
-        <w:t>2.26. В пирамиде установлено 5 винтовок, из которых 3 снабжены оптическим прицелом. Вероятность того, что стрелок поразит мишень при выстреле из винтовки с оптическим прицелом, равна 0.95;  для винтовки без оптического прицела эта вероятность равна 0.7. Найти вероятность того, что мишень будет поражена, если стрелок произведёт одни выстрел из наудачу взятой винтовки.</w:t>
+        <w:t>2.26. В пирамиде установлено 5 винтовок, из которых 3 снабжены оптическим прицелом. Вероятность того, что стрелок поразит мишень при выстреле из винтовки с оптическим прицелом, равна 0.95</w:t>
+      </w:r>
+      <w:proofErr w:type="gramStart"/>
+      <w:r>
+        <w:rPr>
+          <w:rFonts w:cs="Times New Roman"/>
+          <w:color w:val="000000"/>
+          <w:szCs w:val="28"/>
+          <w:lang w:val="ru-RU"/>
+        </w:rPr>
+        <w:t>;  для</w:t>
+      </w:r>
+      <w:proofErr w:type="gramEnd"/>
+      <w:r>
+        <w:rPr>
+          <w:rFonts w:cs="Times New Roman"/>
+          <w:color w:val="000000"/>
+          <w:szCs w:val="28"/>
+          <w:lang w:val="ru-RU"/>
+        </w:rPr>
+        <w:t xml:space="preserve"> винтовки без оптического прицела эта вероятность равна 0.7. Найти вероятность того, что мишень будет поражена, если стрелок произведёт одни выстрел из наудачу взятой винтовки.</w:t>
       </w:r>
     </w:p>
     <w:p>
@@ -4358,14 +4389,25 @@
           <w:lang w:val="ru-RU"/>
         </w:rPr>
       </w:pPr>
-      <w:r>
-        <w:rPr>
-          <w:rFonts w:cs="Times New Roman"/>
-          <w:color w:val="000000"/>
-          <w:szCs w:val="28"/>
-          <w:lang w:val="ru-RU"/>
-        </w:rPr>
-        <w:t>Определить а, медиану величины X и функцию распределения F(x). Ответ медиана.</w:t>
+      <w:proofErr w:type="gramStart"/>
+      <w:r>
+        <w:rPr>
+          <w:rFonts w:cs="Times New Roman"/>
+          <w:color w:val="000000"/>
+          <w:szCs w:val="28"/>
+          <w:lang w:val="ru-RU"/>
+        </w:rPr>
+        <w:t>Определить</w:t>
+      </w:r>
+      <w:proofErr w:type="gramEnd"/>
+      <w:r>
+        <w:rPr>
+          <w:rFonts w:cs="Times New Roman"/>
+          <w:color w:val="000000"/>
+          <w:szCs w:val="28"/>
+          <w:lang w:val="ru-RU"/>
+        </w:rPr>
+        <w:t xml:space="preserve"> а, медиану величины X и функцию распределения F(x). Ответ медиана.</w:t>
       </w:r>
     </w:p>
     <w:p>
@@ -4443,7 +4485,27 @@
           <w:szCs w:val="28"/>
           <w:lang w:val="ru-RU"/>
         </w:rPr>
-        <w:t xml:space="preserve">стей, чтобы найти </w:t>
+        <w:t xml:space="preserve">стей, чтобы </w:t>
+      </w:r>
+      <w:proofErr w:type="gramStart"/>
+      <w:r>
+        <w:rPr>
+          <w:rFonts w:cs="Times New Roman"/>
+          <w:color w:val="000000"/>
+          <w:szCs w:val="28"/>
+          <w:lang w:val="ru-RU"/>
+        </w:rPr>
+        <w:t>найти</w:t>
+      </w:r>
+      <w:proofErr w:type="gramEnd"/>
+      <w:r>
+        <w:rPr>
+          <w:rFonts w:cs="Times New Roman"/>
+          <w:color w:val="000000"/>
+          <w:szCs w:val="28"/>
+          <w:lang w:val="ru-RU"/>
+        </w:rPr>
+        <w:t xml:space="preserve"> </w:t>
       </w:r>
       <w:r>
         <w:rPr>
@@ -5033,336 +5095,43 @@
                   <w:szCs w:val="28"/>
                   <w:lang w:val="ru-RU"/>
                 </w:rPr>
-                <m:t>=1;-</m:t>
-              </m:r>
-              <m:r>
-                <w:rPr>
-                  <w:rFonts w:ascii="Cambria Math" w:hAnsi="Cambria Math" w:cs="Times New Roman"/>
-                  <w:color w:val="000000"/>
-                  <w:szCs w:val="28"/>
-                </w:rPr>
-                <m:t>a</m:t>
-              </m:r>
-              <m:r>
-                <w:rPr>
-                  <w:rFonts w:ascii="Cambria Math" w:hAnsi="Cambria Math" w:cs="Times New Roman"/>
-                  <w:color w:val="000000"/>
-                  <w:szCs w:val="28"/>
-                  <w:lang w:val="ru-RU"/>
-                </w:rPr>
-                <m:t>*</m:t>
-              </m:r>
-              <m:f>
-                <m:fPr>
-                  <m:ctrlPr>
-                    <w:rPr>
-                      <w:rFonts w:ascii="Cambria Math" w:hAnsi="Cambria Math" w:cs="Times New Roman"/>
-                      <w:i/>
-                      <w:color w:val="000000"/>
-                      <w:szCs w:val="28"/>
-                    </w:rPr>
-                  </m:ctrlPr>
-                </m:fPr>
-                <m:num>
-                  <m:sSup>
-                    <m:sSupPr>
-                      <m:ctrlPr>
-                        <w:rPr>
-                          <w:rFonts w:ascii="Cambria Math" w:hAnsi="Cambria Math" w:cs="Times New Roman"/>
-                          <w:i/>
-                          <w:color w:val="000000"/>
-                          <w:szCs w:val="28"/>
-                        </w:rPr>
-                      </m:ctrlPr>
-                    </m:sSupPr>
-                    <m:e>
-                      <m:r>
-                        <w:rPr>
-                          <w:rFonts w:ascii="Cambria Math" w:hAnsi="Cambria Math" w:cs="Times New Roman"/>
-                          <w:color w:val="000000"/>
-                          <w:szCs w:val="28"/>
-                          <w:lang w:val="ru-RU"/>
-                        </w:rPr>
-                        <m:t>2</m:t>
-                      </m:r>
-                    </m:e>
-                    <m:sup>
-                      <m:r>
-                        <w:rPr>
-                          <w:rFonts w:ascii="Cambria Math" w:hAnsi="Cambria Math" w:cs="Times New Roman"/>
-                          <w:color w:val="000000"/>
-                          <w:szCs w:val="28"/>
-                          <w:lang w:val="ru-RU"/>
-                        </w:rPr>
-                        <m:t>4</m:t>
-                      </m:r>
-                    </m:sup>
-                  </m:sSup>
-                </m:num>
-                <m:den>
-                  <m:r>
-                    <w:rPr>
-                      <w:rFonts w:ascii="Cambria Math" w:hAnsi="Cambria Math" w:cs="Times New Roman"/>
-                      <w:color w:val="000000"/>
-                      <w:szCs w:val="28"/>
-                      <w:lang w:val="ru-RU"/>
-                    </w:rPr>
-                    <m:t>16</m:t>
-                  </m:r>
-                </m:den>
-              </m:f>
-              <m:r>
-                <w:rPr>
-                  <w:rFonts w:ascii="Cambria Math" w:hAnsi="Cambria Math" w:cs="Times New Roman"/>
-                  <w:color w:val="000000"/>
-                  <w:szCs w:val="28"/>
-                  <w:lang w:val="ru-RU"/>
-                </w:rPr>
-                <m:t>+</m:t>
-              </m:r>
-              <m:f>
-                <m:fPr>
-                  <m:ctrlPr>
-                    <w:rPr>
-                      <w:rFonts w:ascii="Cambria Math" w:hAnsi="Cambria Math" w:cs="Times New Roman"/>
-                      <w:i/>
-                      <w:color w:val="000000"/>
-                      <w:szCs w:val="28"/>
-                    </w:rPr>
-                  </m:ctrlPr>
-                </m:fPr>
-                <m:num>
-                  <m:sSup>
-                    <m:sSupPr>
-                      <m:ctrlPr>
-                        <w:rPr>
-                          <w:rFonts w:ascii="Cambria Math" w:hAnsi="Cambria Math" w:cs="Times New Roman"/>
-                          <w:i/>
-                          <w:color w:val="000000"/>
-                          <w:szCs w:val="28"/>
-                        </w:rPr>
-                      </m:ctrlPr>
-                    </m:sSupPr>
-                    <m:e>
-                      <m:r>
-                        <w:rPr>
-                          <w:rFonts w:ascii="Cambria Math" w:hAnsi="Cambria Math" w:cs="Times New Roman"/>
-                          <w:color w:val="000000"/>
-                          <w:szCs w:val="28"/>
-                          <w:lang w:val="ru-RU"/>
-                        </w:rPr>
-                        <m:t>2</m:t>
-                      </m:r>
-                    </m:e>
-                    <m:sup>
-                      <m:r>
-                        <w:rPr>
-                          <w:rFonts w:ascii="Cambria Math" w:hAnsi="Cambria Math" w:cs="Times New Roman"/>
-                          <w:color w:val="000000"/>
-                          <w:szCs w:val="28"/>
-                          <w:lang w:val="ru-RU"/>
-                        </w:rPr>
-                        <m:t>2</m:t>
-                      </m:r>
-                    </m:sup>
-                  </m:sSup>
-                </m:num>
-                <m:den>
-                  <m:r>
-                    <w:rPr>
-                      <w:rFonts w:ascii="Cambria Math" w:hAnsi="Cambria Math" w:cs="Times New Roman"/>
-                      <w:color w:val="000000"/>
-                      <w:szCs w:val="28"/>
-                      <w:lang w:val="ru-RU"/>
-                    </w:rPr>
-                    <m:t>2</m:t>
-                  </m:r>
-                </m:den>
-              </m:f>
-              <m:r>
-                <w:rPr>
-                  <w:rFonts w:ascii="Cambria Math" w:hAnsi="Cambria Math" w:cs="Times New Roman"/>
-                  <w:color w:val="000000"/>
-                  <w:szCs w:val="28"/>
-                  <w:lang w:val="ru-RU"/>
-                </w:rPr>
-                <m:t>-</m:t>
-              </m:r>
-              <m:d>
-                <m:dPr>
-                  <m:ctrlPr>
-                    <w:rPr>
-                      <w:rFonts w:ascii="Cambria Math" w:hAnsi="Cambria Math" w:cs="Times New Roman"/>
-                      <w:i/>
-                      <w:color w:val="000000"/>
-                      <w:szCs w:val="28"/>
-                    </w:rPr>
-                  </m:ctrlPr>
-                </m:dPr>
-                <m:e>
-                  <m:r>
-                    <w:rPr>
-                      <w:rFonts w:ascii="Cambria Math" w:hAnsi="Cambria Math" w:cs="Times New Roman"/>
-                      <w:color w:val="000000"/>
-                      <w:szCs w:val="28"/>
-                      <w:lang w:val="ru-RU"/>
-                    </w:rPr>
-                    <m:t>-</m:t>
-                  </m:r>
-                  <m:r>
-                    <w:rPr>
-                      <w:rFonts w:ascii="Cambria Math" w:hAnsi="Cambria Math" w:cs="Times New Roman"/>
-                      <w:color w:val="000000"/>
-                      <w:szCs w:val="28"/>
-                    </w:rPr>
-                    <m:t>a</m:t>
-                  </m:r>
-                  <m:r>
-                    <w:rPr>
-                      <w:rFonts w:ascii="Cambria Math" w:hAnsi="Cambria Math" w:cs="Times New Roman"/>
-                      <w:color w:val="000000"/>
-                      <w:szCs w:val="28"/>
-                      <w:lang w:val="ru-RU"/>
-                    </w:rPr>
-                    <m:t>*</m:t>
-                  </m:r>
-                  <m:f>
-                    <m:fPr>
-                      <m:ctrlPr>
-                        <w:rPr>
-                          <w:rFonts w:ascii="Cambria Math" w:hAnsi="Cambria Math" w:cs="Times New Roman"/>
-                          <w:i/>
-                          <w:color w:val="000000"/>
-                          <w:szCs w:val="28"/>
-                        </w:rPr>
-                      </m:ctrlPr>
-                    </m:fPr>
-                    <m:num>
-                      <m:sSup>
-                        <m:sSupPr>
-                          <m:ctrlPr>
-                            <w:rPr>
-                              <w:rFonts w:ascii="Cambria Math" w:hAnsi="Cambria Math" w:cs="Times New Roman"/>
-                              <w:i/>
-                              <w:color w:val="000000"/>
-                              <w:szCs w:val="28"/>
-                            </w:rPr>
-                          </m:ctrlPr>
-                        </m:sSupPr>
-                        <m:e>
-                          <m:r>
-                            <w:rPr>
-                              <w:rFonts w:ascii="Cambria Math" w:hAnsi="Cambria Math" w:cs="Times New Roman"/>
-                              <w:color w:val="000000"/>
-                              <w:szCs w:val="28"/>
-                              <w:lang w:val="ru-RU"/>
-                            </w:rPr>
-                            <m:t>0</m:t>
-                          </m:r>
-                        </m:e>
-                        <m:sup>
-                          <m:r>
-                            <w:rPr>
-                              <w:rFonts w:ascii="Cambria Math" w:hAnsi="Cambria Math" w:cs="Times New Roman"/>
-                              <w:color w:val="000000"/>
-                              <w:szCs w:val="28"/>
-                              <w:lang w:val="ru-RU"/>
-                            </w:rPr>
-                            <m:t>4</m:t>
-                          </m:r>
-                        </m:sup>
-                      </m:sSup>
-                    </m:num>
-                    <m:den>
-                      <m:r>
-                        <w:rPr>
-                          <w:rFonts w:ascii="Cambria Math" w:hAnsi="Cambria Math" w:cs="Times New Roman"/>
-                          <w:color w:val="000000"/>
-                          <w:szCs w:val="28"/>
-                          <w:lang w:val="ru-RU"/>
-                        </w:rPr>
-                        <m:t>16</m:t>
-                      </m:r>
-                    </m:den>
-                  </m:f>
-                  <m:r>
-                    <w:rPr>
-                      <w:rFonts w:ascii="Cambria Math" w:hAnsi="Cambria Math" w:cs="Times New Roman"/>
-                      <w:color w:val="000000"/>
-                      <w:szCs w:val="28"/>
-                      <w:lang w:val="ru-RU"/>
-                    </w:rPr>
-                    <m:t>+</m:t>
-                  </m:r>
-                  <m:f>
-                    <m:fPr>
-                      <m:ctrlPr>
-                        <w:rPr>
-                          <w:rFonts w:ascii="Cambria Math" w:hAnsi="Cambria Math" w:cs="Times New Roman"/>
-                          <w:i/>
-                          <w:color w:val="000000"/>
-                          <w:szCs w:val="28"/>
-                        </w:rPr>
-                      </m:ctrlPr>
-                    </m:fPr>
-                    <m:num>
-                      <m:sSup>
-                        <m:sSupPr>
-                          <m:ctrlPr>
-                            <w:rPr>
-                              <w:rFonts w:ascii="Cambria Math" w:hAnsi="Cambria Math" w:cs="Times New Roman"/>
-                              <w:i/>
-                              <w:color w:val="000000"/>
-                              <w:szCs w:val="28"/>
-                            </w:rPr>
-                          </m:ctrlPr>
-                        </m:sSupPr>
-                        <m:e>
-                          <m:r>
-                            <w:rPr>
-                              <w:rFonts w:ascii="Cambria Math" w:hAnsi="Cambria Math" w:cs="Times New Roman"/>
-                              <w:color w:val="000000"/>
-                              <w:szCs w:val="28"/>
-                              <w:lang w:val="ru-RU"/>
-                            </w:rPr>
-                            <m:t>0</m:t>
-                          </m:r>
-                        </m:e>
-                        <m:sup>
-                          <m:r>
-                            <w:rPr>
-                              <w:rFonts w:ascii="Cambria Math" w:hAnsi="Cambria Math" w:cs="Times New Roman"/>
-                              <w:color w:val="000000"/>
-                              <w:szCs w:val="28"/>
-                              <w:lang w:val="ru-RU"/>
-                            </w:rPr>
-                            <m:t>2</m:t>
-                          </m:r>
-                        </m:sup>
-                      </m:sSup>
-                    </m:num>
-                    <m:den>
-                      <m:r>
-                        <w:rPr>
-                          <w:rFonts w:ascii="Cambria Math" w:hAnsi="Cambria Math" w:cs="Times New Roman"/>
-                          <w:color w:val="000000"/>
-                          <w:szCs w:val="28"/>
-                          <w:lang w:val="ru-RU"/>
-                        </w:rPr>
-                        <m:t>2</m:t>
-                      </m:r>
-                    </m:den>
-                  </m:f>
-                </m:e>
-              </m:d>
-              <m:r>
-                <w:rPr>
-                  <w:rFonts w:ascii="Cambria Math" w:hAnsi="Cambria Math" w:cs="Times New Roman"/>
-                  <w:color w:val="000000"/>
-                  <w:szCs w:val="28"/>
-                  <w:lang w:val="ru-RU"/>
-                </w:rPr>
-                <m:t xml:space="preserve">=1; </m:t>
+                <m:t>=1;</m:t>
+              </m:r>
+              <m:r>
+                <w:rPr>
+                  <w:rFonts w:ascii="Cambria Math" w:hAnsi="Cambria Math" w:cs="Times New Roman"/>
+                  <w:color w:val="000000"/>
+                  <w:szCs w:val="28"/>
+                </w:rPr>
+                <m:t>2-a</m:t>
+              </m:r>
+              <m:r>
+                <w:rPr>
+                  <w:rFonts w:ascii="Cambria Math" w:hAnsi="Cambria Math" w:cs="Times New Roman"/>
+                  <w:color w:val="000000"/>
+                  <w:szCs w:val="28"/>
+                  <w:lang w:val="ru-RU"/>
+                </w:rPr>
+                <m:t>=1;</m:t>
+              </m:r>
+              <m:r>
+                <w:rPr>
+                  <w:rFonts w:ascii="Cambria Math" w:hAnsi="Cambria Math" w:cs="Times New Roman"/>
+                  <w:color w:val="000000"/>
+                  <w:szCs w:val="28"/>
+                  <w:highlight w:val="yellow"/>
+                  <w:lang w:val="ru-RU"/>
+                </w:rPr>
+                <m:t>a=1;</m:t>
+              </m:r>
+              <m:r>
+                <w:rPr>
+                  <w:rFonts w:ascii="Cambria Math" w:hAnsi="Cambria Math" w:cs="Times New Roman"/>
+                  <w:color w:val="000000"/>
+                  <w:szCs w:val="28"/>
+                  <w:lang w:val="ru-RU"/>
+                </w:rPr>
+                <m:t xml:space="preserve"> </m:t>
               </m:r>
             </m:e>
           </m:nary>
@@ -5380,36 +5149,6 @@
           </m:r>
         </m:oMath>
       </m:oMathPara>
-      <m:oMath>
-        <m:r>
-          <w:rPr>
-            <w:rFonts w:ascii="Cambria Math" w:hAnsi="Cambria Math" w:cs="Times New Roman"/>
-            <w:color w:val="000000"/>
-            <w:szCs w:val="28"/>
-            <w:lang w:val="ru-RU"/>
-          </w:rPr>
-          <m:t>-a=1;</m:t>
-        </m:r>
-        <m:r>
-          <w:rPr>
-            <w:rFonts w:ascii="Cambria Math" w:hAnsi="Cambria Math" w:cs="Times New Roman"/>
-            <w:color w:val="000000"/>
-            <w:szCs w:val="28"/>
-            <w:highlight w:val="yellow"/>
-            <w:lang w:val="ru-RU"/>
-          </w:rPr>
-          <m:t>a=1</m:t>
-        </m:r>
-      </m:oMath>
-      <w:r>
-        <w:rPr>
-          <w:rFonts w:eastAsiaTheme="minorEastAsia" w:cs="Times New Roman"/>
-          <w:color w:val="000000"/>
-          <w:szCs w:val="28"/>
-          <w:lang w:val="ru-RU"/>
-        </w:rPr>
-        <w:t>;</w:t>
-      </w:r>
     </w:p>
     <w:p>
       <w:pPr>
@@ -6263,139 +6002,86 @@
             </w:rPr>
             <m:t>=&gt;</m:t>
           </m:r>
-          <m:nary>
-            <m:naryPr>
-              <m:limLoc m:val="subSup"/>
-              <m:ctrlPr>
-                <w:rPr>
-                  <w:rFonts w:ascii="Cambria Math" w:hAnsi="Cambria Math" w:cs="Times New Roman"/>
-                  <w:i/>
-                  <w:color w:val="000000"/>
-                  <w:szCs w:val="28"/>
-                  <w:lang w:val="ru-RU"/>
-                </w:rPr>
-              </m:ctrlPr>
-            </m:naryPr>
-            <m:sub>
-              <m:r>
-                <w:rPr>
-                  <w:rFonts w:ascii="Cambria Math" w:hAnsi="Cambria Math" w:cs="Times New Roman"/>
-                  <w:color w:val="000000"/>
-                  <w:szCs w:val="28"/>
-                  <w:lang w:val="ru-RU"/>
-                </w:rPr>
-                <m:t>0</m:t>
-              </m:r>
-            </m:sub>
-            <m:sup>
-              <m:r>
-                <w:rPr>
-                  <w:rFonts w:ascii="Cambria Math" w:hAnsi="Cambria Math" w:cs="Times New Roman"/>
-                  <w:color w:val="000000"/>
-                  <w:szCs w:val="28"/>
-                  <w:lang w:val="ru-RU"/>
-                </w:rPr>
-                <m:t>2</m:t>
-              </m:r>
-            </m:sup>
-            <m:e>
-              <m:r>
-                <w:rPr>
-                  <w:rFonts w:ascii="Cambria Math" w:hAnsi="Cambria Math" w:cs="Times New Roman"/>
-                  <w:color w:val="000000"/>
-                  <w:szCs w:val="28"/>
-                </w:rPr>
-                <m:t>f</m:t>
-              </m:r>
-              <m:d>
-                <m:dPr>
-                  <m:ctrlPr>
-                    <w:rPr>
-                      <w:rFonts w:ascii="Cambria Math" w:hAnsi="Cambria Math" w:cs="Times New Roman"/>
-                      <w:i/>
-                      <w:color w:val="000000"/>
-                      <w:szCs w:val="28"/>
-                    </w:rPr>
-                  </m:ctrlPr>
-                </m:dPr>
-                <m:e>
-                  <m:r>
-                    <w:rPr>
-                      <w:rFonts w:ascii="Cambria Math" w:hAnsi="Cambria Math" w:cs="Times New Roman"/>
-                      <w:color w:val="000000"/>
-                      <w:szCs w:val="28"/>
-                    </w:rPr>
-                    <m:t>x</m:t>
-                  </m:r>
-                </m:e>
-              </m:d>
-              <m:r>
-                <w:rPr>
-                  <w:rFonts w:ascii="Cambria Math" w:hAnsi="Cambria Math" w:cs="Times New Roman"/>
-                  <w:color w:val="000000"/>
-                  <w:szCs w:val="28"/>
-                </w:rPr>
-                <m:t>dx</m:t>
-              </m:r>
-              <m:r>
-                <w:rPr>
-                  <w:rFonts w:ascii="Cambria Math" w:hAnsi="Cambria Math" w:cs="Times New Roman"/>
-                  <w:color w:val="000000"/>
-                  <w:szCs w:val="28"/>
-                  <w:lang w:val="ru-RU"/>
-                </w:rPr>
-                <m:t>=</m:t>
-              </m:r>
-              <m:f>
-                <m:fPr>
-                  <m:ctrlPr>
-                    <w:rPr>
-                      <w:rFonts w:ascii="Cambria Math" w:hAnsi="Cambria Math" w:cs="Times New Roman"/>
-                      <w:i/>
-                      <w:color w:val="000000"/>
-                      <w:szCs w:val="28"/>
-                    </w:rPr>
-                  </m:ctrlPr>
-                </m:fPr>
-                <m:num>
-                  <m:r>
-                    <w:rPr>
-                      <w:rFonts w:ascii="Cambria Math" w:hAnsi="Cambria Math" w:cs="Times New Roman"/>
-                      <w:color w:val="000000"/>
-                      <w:szCs w:val="28"/>
-                      <w:lang w:val="ru-RU"/>
-                    </w:rPr>
-                    <m:t>1</m:t>
-                  </m:r>
-                </m:num>
-                <m:den>
-                  <m:r>
-                    <w:rPr>
-                      <w:rFonts w:ascii="Cambria Math" w:hAnsi="Cambria Math" w:cs="Times New Roman"/>
-                      <w:color w:val="000000"/>
-                      <w:szCs w:val="28"/>
-                      <w:lang w:val="ru-RU"/>
-                    </w:rPr>
-                    <m:t>2</m:t>
-                  </m:r>
-                </m:den>
-              </m:f>
-            </m:e>
-          </m:nary>
           <m:r>
             <w:rPr>
-              <w:rFonts w:ascii="Cambria Math" w:eastAsiaTheme="minorEastAsia" w:hAnsi="Cambria Math" w:cs="Times New Roman"/>
+              <w:rFonts w:ascii="Cambria Math" w:hAnsi="Cambria Math" w:cs="Times New Roman"/>
               <w:color w:val="000000"/>
               <w:szCs w:val="28"/>
               <w:lang w:val="ru-RU"/>
             </w:rPr>
-            <m:t>;</m:t>
+            <m:t>F</m:t>
+          </m:r>
+          <m:d>
+            <m:dPr>
+              <m:ctrlPr>
+                <w:rPr>
+                  <w:rFonts w:ascii="Cambria Math" w:hAnsi="Cambria Math" w:cs="Times New Roman"/>
+                  <w:i/>
+                  <w:color w:val="000000"/>
+                  <w:szCs w:val="28"/>
+                  <w:lang w:val="ru-RU"/>
+                </w:rPr>
+              </m:ctrlPr>
+            </m:dPr>
+            <m:e>
+              <m:r>
+                <w:rPr>
+                  <w:rFonts w:ascii="Cambria Math" w:hAnsi="Cambria Math" w:cs="Times New Roman"/>
+                  <w:color w:val="000000"/>
+                  <w:szCs w:val="28"/>
+                  <w:lang w:val="ru-RU"/>
+                </w:rPr>
+                <m:t>2</m:t>
+              </m:r>
+            </m:e>
+          </m:d>
+          <m:r>
+            <w:rPr>
+              <w:rFonts w:ascii="Cambria Math" w:hAnsi="Cambria Math" w:cs="Times New Roman"/>
+              <w:color w:val="000000"/>
+              <w:szCs w:val="28"/>
+              <w:lang w:val="ru-RU"/>
+            </w:rPr>
+            <m:t>-F</m:t>
+          </m:r>
+          <m:d>
+            <m:dPr>
+              <m:ctrlPr>
+                <w:rPr>
+                  <w:rFonts w:ascii="Cambria Math" w:hAnsi="Cambria Math" w:cs="Times New Roman"/>
+                  <w:i/>
+                  <w:color w:val="000000"/>
+                  <w:szCs w:val="28"/>
+                  <w:lang w:val="ru-RU"/>
+                </w:rPr>
+              </m:ctrlPr>
+            </m:dPr>
+            <m:e>
+              <m:r>
+                <w:rPr>
+                  <w:rFonts w:ascii="Cambria Math" w:hAnsi="Cambria Math" w:cs="Times New Roman"/>
+                  <w:color w:val="000000"/>
+                  <w:szCs w:val="28"/>
+                  <w:lang w:val="ru-RU"/>
+                </w:rPr>
+                <m:t>0</m:t>
+              </m:r>
+            </m:e>
+          </m:d>
+          <m:r>
+            <w:rPr>
+              <w:rFonts w:ascii="Cambria Math" w:hAnsi="Cambria Math" w:cs="Times New Roman"/>
+              <w:color w:val="000000"/>
+              <w:szCs w:val="28"/>
+              <w:lang w:val="ru-RU"/>
+            </w:rPr>
+            <m:t>=</m:t>
           </m:r>
           <m:f>
             <m:fPr>
               <m:ctrlPr>
                 <w:rPr>
-                  <w:rFonts w:ascii="Cambria Math" w:eastAsiaTheme="minorEastAsia" w:hAnsi="Cambria Math" w:cs="Times New Roman"/>
+                  <w:rFonts w:ascii="Cambria Math" w:hAnsi="Cambria Math" w:cs="Times New Roman"/>
                   <w:i/>
                   <w:color w:val="000000"/>
                   <w:szCs w:val="28"/>
@@ -6408,7 +6094,7 @@
                 <m:sSupPr>
                   <m:ctrlPr>
                     <w:rPr>
-                      <w:rFonts w:ascii="Cambria Math" w:eastAsiaTheme="minorEastAsia" w:hAnsi="Cambria Math" w:cs="Times New Roman"/>
+                      <w:rFonts w:ascii="Cambria Math" w:hAnsi="Cambria Math" w:cs="Times New Roman"/>
                       <w:i/>
                       <w:color w:val="000000"/>
                       <w:szCs w:val="28"/>
@@ -6419,7 +6105,7 @@
                 <m:e>
                   <m:r>
                     <w:rPr>
-                      <w:rFonts w:ascii="Cambria Math" w:eastAsiaTheme="minorEastAsia" w:hAnsi="Cambria Math" w:cs="Times New Roman"/>
+                      <w:rFonts w:ascii="Cambria Math" w:hAnsi="Cambria Math" w:cs="Times New Roman"/>
                       <w:color w:val="000000"/>
                       <w:szCs w:val="28"/>
                       <w:lang w:val="ru-RU"/>
@@ -6430,7 +6116,7 @@
                 <m:sup>
                   <m:r>
                     <w:rPr>
-                      <w:rFonts w:ascii="Cambria Math" w:eastAsiaTheme="minorEastAsia" w:hAnsi="Cambria Math" w:cs="Times New Roman"/>
+                      <w:rFonts w:ascii="Cambria Math" w:hAnsi="Cambria Math" w:cs="Times New Roman"/>
                       <w:color w:val="000000"/>
                       <w:szCs w:val="28"/>
                       <w:lang w:val="ru-RU"/>
@@ -6443,7 +6129,7 @@
             <m:den>
               <m:r>
                 <w:rPr>
-                  <w:rFonts w:ascii="Cambria Math" w:eastAsiaTheme="minorEastAsia" w:hAnsi="Cambria Math" w:cs="Times New Roman"/>
+                  <w:rFonts w:ascii="Cambria Math" w:hAnsi="Cambria Math" w:cs="Times New Roman"/>
                   <w:color w:val="000000"/>
                   <w:szCs w:val="28"/>
                   <w:lang w:val="ru-RU"/>
@@ -6454,7 +6140,7 @@
           </m:f>
           <m:r>
             <w:rPr>
-              <w:rFonts w:ascii="Cambria Math" w:eastAsiaTheme="minorEastAsia" w:hAnsi="Cambria Math" w:cs="Times New Roman"/>
+              <w:rFonts w:ascii="Cambria Math" w:hAnsi="Cambria Math" w:cs="Times New Roman"/>
               <w:color w:val="000000"/>
               <w:szCs w:val="28"/>
               <w:lang w:val="ru-RU"/>
@@ -6465,7 +6151,7 @@
             <m:fPr>
               <m:ctrlPr>
                 <w:rPr>
-                  <w:rFonts w:ascii="Cambria Math" w:eastAsiaTheme="minorEastAsia" w:hAnsi="Cambria Math" w:cs="Times New Roman"/>
+                  <w:rFonts w:ascii="Cambria Math" w:hAnsi="Cambria Math" w:cs="Times New Roman"/>
                   <w:i/>
                   <w:color w:val="000000"/>
                   <w:szCs w:val="28"/>
@@ -6478,7 +6164,7 @@
                 <m:sSupPr>
                   <m:ctrlPr>
                     <w:rPr>
-                      <w:rFonts w:ascii="Cambria Math" w:eastAsiaTheme="minorEastAsia" w:hAnsi="Cambria Math" w:cs="Times New Roman"/>
+                      <w:rFonts w:ascii="Cambria Math" w:hAnsi="Cambria Math" w:cs="Times New Roman"/>
                       <w:i/>
                       <w:color w:val="000000"/>
                       <w:szCs w:val="28"/>
@@ -6489,7 +6175,7 @@
                 <m:e>
                   <m:r>
                     <w:rPr>
-                      <w:rFonts w:ascii="Cambria Math" w:eastAsiaTheme="minorEastAsia" w:hAnsi="Cambria Math" w:cs="Times New Roman"/>
+                      <w:rFonts w:ascii="Cambria Math" w:hAnsi="Cambria Math" w:cs="Times New Roman"/>
                       <w:color w:val="000000"/>
                       <w:szCs w:val="28"/>
                       <w:lang w:val="ru-RU"/>
@@ -6500,7 +6186,7 @@
                 <m:sup>
                   <m:r>
                     <w:rPr>
-                      <w:rFonts w:ascii="Cambria Math" w:eastAsiaTheme="minorEastAsia" w:hAnsi="Cambria Math" w:cs="Times New Roman"/>
+                      <w:rFonts w:ascii="Cambria Math" w:hAnsi="Cambria Math" w:cs="Times New Roman"/>
                       <w:color w:val="000000"/>
                       <w:szCs w:val="28"/>
                       <w:lang w:val="ru-RU"/>
@@ -6513,7 +6199,7 @@
             <m:den>
               <m:r>
                 <w:rPr>
-                  <w:rFonts w:ascii="Cambria Math" w:eastAsiaTheme="minorEastAsia" w:hAnsi="Cambria Math" w:cs="Times New Roman"/>
+                  <w:rFonts w:ascii="Cambria Math" w:hAnsi="Cambria Math" w:cs="Times New Roman"/>
                   <w:color w:val="000000"/>
                   <w:szCs w:val="28"/>
                   <w:lang w:val="ru-RU"/>
@@ -6523,8 +6209,182 @@
             </m:den>
           </m:f>
           <m:r>
+            <m:rPr>
+              <m:sty m:val="p"/>
+            </m:rPr>
             <w:rPr>
-              <w:rFonts w:ascii="Cambria Math" w:eastAsiaTheme="minorEastAsia" w:hAnsi="Cambria Math" w:cs="Times New Roman"/>
+              <w:rFonts w:ascii="Cambria Math" w:eastAsiaTheme="minorEastAsia" w:cs="Times New Roman"/>
+              <w:color w:val="000000"/>
+              <w:szCs w:val="28"/>
+              <w:lang w:val="ru-RU"/>
+            </w:rPr>
+            <m:t>-</m:t>
+          </m:r>
+          <m:d>
+            <m:dPr>
+              <m:ctrlPr>
+                <w:rPr>
+                  <w:rFonts w:ascii="Cambria Math" w:eastAsiaTheme="minorEastAsia" w:cs="Times New Roman"/>
+                  <w:color w:val="000000"/>
+                  <w:szCs w:val="28"/>
+                  <w:lang w:val="ru-RU"/>
+                </w:rPr>
+              </m:ctrlPr>
+            </m:dPr>
+            <m:e>
+              <m:f>
+                <m:fPr>
+                  <m:ctrlPr>
+                    <w:rPr>
+                      <w:rFonts w:ascii="Cambria Math" w:eastAsiaTheme="minorEastAsia" w:cs="Times New Roman"/>
+                      <w:color w:val="000000"/>
+                      <w:szCs w:val="28"/>
+                      <w:lang w:val="ru-RU"/>
+                    </w:rPr>
+                  </m:ctrlPr>
+                </m:fPr>
+                <m:num>
+                  <m:sSup>
+                    <m:sSupPr>
+                      <m:ctrlPr>
+                        <w:rPr>
+                          <w:rFonts w:ascii="Cambria Math" w:eastAsiaTheme="minorEastAsia" w:cs="Times New Roman"/>
+                          <w:color w:val="000000"/>
+                          <w:szCs w:val="28"/>
+                          <w:lang w:val="ru-RU"/>
+                        </w:rPr>
+                      </m:ctrlPr>
+                    </m:sSupPr>
+                    <m:e>
+                      <m:r>
+                        <m:rPr>
+                          <m:sty m:val="p"/>
+                        </m:rPr>
+                        <w:rPr>
+                          <w:rFonts w:ascii="Cambria Math" w:eastAsiaTheme="minorEastAsia" w:cs="Times New Roman"/>
+                          <w:color w:val="000000"/>
+                          <w:szCs w:val="28"/>
+                          <w:lang w:val="ru-RU"/>
+                        </w:rPr>
+                        <m:t>0</m:t>
+                      </m:r>
+                    </m:e>
+                    <m:sup>
+                      <m:r>
+                        <m:rPr>
+                          <m:sty m:val="p"/>
+                        </m:rPr>
+                        <w:rPr>
+                          <w:rFonts w:ascii="Cambria Math" w:eastAsiaTheme="minorEastAsia" w:cs="Times New Roman"/>
+                          <w:color w:val="000000"/>
+                          <w:szCs w:val="28"/>
+                          <w:lang w:val="ru-RU"/>
+                        </w:rPr>
+                        <m:t>2</m:t>
+                      </m:r>
+                    </m:sup>
+                  </m:sSup>
+                </m:num>
+                <m:den>
+                  <m:r>
+                    <m:rPr>
+                      <m:sty m:val="p"/>
+                    </m:rPr>
+                    <w:rPr>
+                      <w:rFonts w:ascii="Cambria Math" w:eastAsiaTheme="minorEastAsia" w:cs="Times New Roman"/>
+                      <w:color w:val="000000"/>
+                      <w:szCs w:val="28"/>
+                      <w:lang w:val="ru-RU"/>
+                    </w:rPr>
+                    <m:t>2</m:t>
+                  </m:r>
+                </m:den>
+              </m:f>
+              <m:r>
+                <m:rPr>
+                  <m:sty m:val="p"/>
+                </m:rPr>
+                <w:rPr>
+                  <w:rFonts w:ascii="Cambria Math" w:eastAsiaTheme="minorEastAsia" w:cs="Times New Roman"/>
+                  <w:color w:val="000000"/>
+                  <w:szCs w:val="28"/>
+                  <w:lang w:val="ru-RU"/>
+                </w:rPr>
+                <m:t>-</m:t>
+              </m:r>
+              <m:f>
+                <m:fPr>
+                  <m:ctrlPr>
+                    <w:rPr>
+                      <w:rFonts w:ascii="Cambria Math" w:eastAsiaTheme="minorEastAsia" w:cs="Times New Roman"/>
+                      <w:color w:val="000000"/>
+                      <w:szCs w:val="28"/>
+                      <w:lang w:val="ru-RU"/>
+                    </w:rPr>
+                  </m:ctrlPr>
+                </m:fPr>
+                <m:num>
+                  <m:sSup>
+                    <m:sSupPr>
+                      <m:ctrlPr>
+                        <w:rPr>
+                          <w:rFonts w:ascii="Cambria Math" w:eastAsiaTheme="minorEastAsia" w:cs="Times New Roman"/>
+                          <w:color w:val="000000"/>
+                          <w:szCs w:val="28"/>
+                          <w:lang w:val="ru-RU"/>
+                        </w:rPr>
+                      </m:ctrlPr>
+                    </m:sSupPr>
+                    <m:e>
+                      <m:r>
+                        <m:rPr>
+                          <m:sty m:val="p"/>
+                        </m:rPr>
+                        <w:rPr>
+                          <w:rFonts w:ascii="Cambria Math" w:eastAsiaTheme="minorEastAsia" w:cs="Times New Roman"/>
+                          <w:color w:val="000000"/>
+                          <w:szCs w:val="28"/>
+                          <w:lang w:val="ru-RU"/>
+                        </w:rPr>
+                        <m:t>0</m:t>
+                      </m:r>
+                    </m:e>
+                    <m:sup>
+                      <m:r>
+                        <w:rPr>
+                          <w:rFonts w:ascii="Cambria Math" w:eastAsiaTheme="minorEastAsia" w:cs="Times New Roman"/>
+                          <w:color w:val="000000"/>
+                          <w:szCs w:val="28"/>
+                          <w:lang w:val="ru-RU"/>
+                        </w:rPr>
+                        <m:t>4</m:t>
+                      </m:r>
+                    </m:sup>
+                  </m:sSup>
+                </m:num>
+                <m:den>
+                  <m:r>
+                    <m:rPr>
+                      <m:sty m:val="p"/>
+                    </m:rPr>
+                    <w:rPr>
+                      <w:rFonts w:ascii="Cambria Math" w:eastAsiaTheme="minorEastAsia" w:cs="Times New Roman"/>
+                      <w:color w:val="000000"/>
+                      <w:szCs w:val="28"/>
+                      <w:lang w:val="ru-RU"/>
+                    </w:rPr>
+                    <m:t>16</m:t>
+                  </m:r>
+                </m:den>
+              </m:f>
+            </m:e>
+          </m:d>
+          <m:r>
+            <m:rPr>
+              <m:sty m:val="p"/>
+            </m:rPr>
+            <w:rPr>
+              <w:rFonts w:ascii="Cambria Math" w:eastAsiaTheme="minorEastAsia" w:cs="Times New Roman"/>
               <w:color w:val="000000"/>
               <w:szCs w:val="28"/>
               <w:lang w:val="ru-RU"/>
@@ -6535,20 +6395,24 @@
             <m:fPr>
               <m:ctrlPr>
                 <w:rPr>
-                  <w:rFonts w:ascii="Cambria Math" w:eastAsiaTheme="minorEastAsia" w:hAnsi="Cambria Math" w:cs="Times New Roman"/>
-                  <w:i/>
-                  <w:color w:val="000000"/>
-                  <w:szCs w:val="28"/>
+                  <w:rFonts w:ascii="Cambria Math" w:eastAsiaTheme="minorEastAsia" w:cs="Times New Roman"/>
+                  <w:color w:val="000000"/>
+                  <w:szCs w:val="28"/>
+                  <w:highlight w:val="green"/>
                   <w:lang w:val="ru-RU"/>
                 </w:rPr>
               </m:ctrlPr>
             </m:fPr>
             <m:num>
               <m:r>
-                <w:rPr>
-                  <w:rFonts w:ascii="Cambria Math" w:eastAsiaTheme="minorEastAsia" w:hAnsi="Cambria Math" w:cs="Times New Roman"/>
-                  <w:color w:val="000000"/>
-                  <w:szCs w:val="28"/>
+                <m:rPr>
+                  <m:sty m:val="p"/>
+                </m:rPr>
+                <w:rPr>
+                  <w:rFonts w:ascii="Cambria Math" w:eastAsiaTheme="minorEastAsia" w:cs="Times New Roman"/>
+                  <w:color w:val="000000"/>
+                  <w:szCs w:val="28"/>
+                  <w:highlight w:val="green"/>
                   <w:lang w:val="ru-RU"/>
                 </w:rPr>
                 <m:t>1</m:t>
@@ -6556,119 +6420,26 @@
             </m:num>
             <m:den>
               <m:r>
-                <w:rPr>
-                  <w:rFonts w:ascii="Cambria Math" w:eastAsiaTheme="minorEastAsia" w:hAnsi="Cambria Math" w:cs="Times New Roman"/>
-                  <w:color w:val="000000"/>
-                  <w:szCs w:val="28"/>
+                <m:rPr>
+                  <m:sty m:val="p"/>
+                </m:rPr>
+                <w:rPr>
+                  <w:rFonts w:ascii="Cambria Math" w:eastAsiaTheme="minorEastAsia" w:cs="Times New Roman"/>
+                  <w:color w:val="000000"/>
+                  <w:szCs w:val="28"/>
+                  <w:highlight w:val="green"/>
                   <w:lang w:val="ru-RU"/>
                 </w:rPr>
                 <m:t>2</m:t>
               </m:r>
             </m:den>
           </m:f>
-          <m:r>
-            <w:rPr>
-              <w:rFonts w:ascii="Cambria Math" w:eastAsiaTheme="minorEastAsia" w:hAnsi="Cambria Math" w:cs="Times New Roman"/>
-              <w:color w:val="000000"/>
-              <w:szCs w:val="28"/>
-              <w:lang w:val="ru-RU"/>
-            </w:rPr>
-            <m:t>=&gt;</m:t>
-          </m:r>
-          <m:sSup>
-            <m:sSupPr>
-              <m:ctrlPr>
-                <w:rPr>
-                  <w:rFonts w:ascii="Cambria Math" w:eastAsiaTheme="minorEastAsia" w:hAnsi="Cambria Math" w:cs="Times New Roman"/>
-                  <w:i/>
-                  <w:color w:val="000000"/>
-                  <w:szCs w:val="28"/>
-                  <w:lang w:val="ru-RU"/>
-                </w:rPr>
-              </m:ctrlPr>
-            </m:sSupPr>
-            <m:e>
-              <m:r>
-                <w:rPr>
-                  <w:rFonts w:ascii="Cambria Math" w:eastAsiaTheme="minorEastAsia" w:hAnsi="Cambria Math" w:cs="Times New Roman"/>
-                  <w:color w:val="000000"/>
-                  <w:szCs w:val="28"/>
-                  <w:lang w:val="ru-RU"/>
-                </w:rPr>
-                <m:t>x</m:t>
-              </m:r>
-            </m:e>
-            <m:sup>
-              <m:r>
-                <w:rPr>
-                  <w:rFonts w:ascii="Cambria Math" w:eastAsiaTheme="minorEastAsia" w:hAnsi="Cambria Math" w:cs="Times New Roman"/>
-                  <w:color w:val="000000"/>
-                  <w:szCs w:val="28"/>
-                  <w:lang w:val="ru-RU"/>
-                </w:rPr>
-                <m:t>4</m:t>
-              </m:r>
-            </m:sup>
-          </m:sSup>
-          <m:r>
-            <w:rPr>
-              <w:rFonts w:ascii="Cambria Math" w:eastAsiaTheme="minorEastAsia" w:hAnsi="Cambria Math" w:cs="Times New Roman"/>
-              <w:color w:val="000000"/>
-              <w:szCs w:val="28"/>
-              <w:lang w:val="ru-RU"/>
-            </w:rPr>
-            <m:t>-8</m:t>
-          </m:r>
-          <m:sSup>
-            <m:sSupPr>
-              <m:ctrlPr>
-                <w:rPr>
-                  <w:rFonts w:ascii="Cambria Math" w:eastAsiaTheme="minorEastAsia" w:hAnsi="Cambria Math" w:cs="Times New Roman"/>
-                  <w:i/>
-                  <w:color w:val="000000"/>
-                  <w:szCs w:val="28"/>
-                  <w:lang w:val="ru-RU"/>
-                </w:rPr>
-              </m:ctrlPr>
-            </m:sSupPr>
-            <m:e>
-              <m:r>
-                <w:rPr>
-                  <w:rFonts w:ascii="Cambria Math" w:eastAsiaTheme="minorEastAsia" w:hAnsi="Cambria Math" w:cs="Times New Roman"/>
-                  <w:color w:val="000000"/>
-                  <w:szCs w:val="28"/>
-                  <w:lang w:val="ru-RU"/>
-                </w:rPr>
-                <m:t>x</m:t>
-              </m:r>
-            </m:e>
-            <m:sup>
-              <m:r>
-                <w:rPr>
-                  <w:rFonts w:ascii="Cambria Math" w:eastAsiaTheme="minorEastAsia" w:hAnsi="Cambria Math" w:cs="Times New Roman"/>
-                  <w:color w:val="000000"/>
-                  <w:szCs w:val="28"/>
-                  <w:lang w:val="ru-RU"/>
-                </w:rPr>
-                <m:t>2</m:t>
-              </m:r>
-            </m:sup>
-          </m:sSup>
-          <m:r>
-            <w:rPr>
-              <w:rFonts w:ascii="Cambria Math" w:eastAsiaTheme="minorEastAsia" w:hAnsi="Cambria Math" w:cs="Times New Roman"/>
-              <w:color w:val="000000"/>
-              <w:szCs w:val="28"/>
-              <w:lang w:val="ru-RU"/>
-            </w:rPr>
-            <m:t>+8=0</m:t>
-          </m:r>
           <m:r>
             <m:rPr>
               <m:sty m:val="p"/>
             </m:rPr>
             <w:rPr>
-              <w:rFonts w:eastAsiaTheme="minorEastAsia" w:cs="Times New Roman"/>
+              <w:rFonts w:ascii="Cambria Math" w:eastAsiaTheme="minorEastAsia" w:hAnsi="Cambria Math" w:cs="Times New Roman"/>
               <w:color w:val="000000"/>
               <w:szCs w:val="28"/>
               <w:lang w:val="ru-RU"/>
@@ -6677,189 +6448,6 @@
           </m:r>
         </m:oMath>
       </m:oMathPara>
-      <w:r>
-        <w:rPr>
-          <w:rFonts w:eastAsiaTheme="minorEastAsia" w:cs="Times New Roman"/>
-          <w:color w:val="000000"/>
-          <w:szCs w:val="28"/>
-          <w:lang w:val="ru-RU"/>
-        </w:rPr>
-        <w:t xml:space="preserve">Решим уравнение: получим 4 корня, но в пределах </w:t>
-      </w:r>
-      <w:r>
-        <w:rPr>
-          <w:rFonts w:eastAsiaTheme="minorEastAsia" w:cs="Times New Roman"/>
-          <w:color w:val="000000"/>
-          <w:szCs w:val="28"/>
-          <w:lang w:val="ru-RU"/>
-        </w:rPr>
-        <w:t>0&lt;</w:t>
-      </w:r>
-      <w:r>
-        <w:rPr>
-          <w:rFonts w:eastAsiaTheme="minorEastAsia" w:cs="Times New Roman"/>
-          <w:color w:val="000000"/>
-          <w:szCs w:val="28"/>
-        </w:rPr>
-        <w:t>x</w:t>
-      </w:r>
-      <w:r>
-        <w:rPr>
-          <w:rFonts w:eastAsiaTheme="minorEastAsia" w:cs="Times New Roman"/>
-          <w:color w:val="000000"/>
-          <w:szCs w:val="28"/>
-          <w:lang w:val="ru-RU"/>
-        </w:rPr>
-        <w:t xml:space="preserve">&lt;2 </w:t>
-      </w:r>
-      <w:r>
-        <w:rPr>
-          <w:rFonts w:eastAsiaTheme="minorEastAsia" w:cs="Times New Roman"/>
-          <w:color w:val="000000"/>
-          <w:szCs w:val="28"/>
-          <w:lang w:val="ru-RU"/>
-        </w:rPr>
-        <w:t xml:space="preserve">лежит лишь один: </w:t>
-      </w:r>
-      <m:oMath>
-        <m:sSub>
-          <m:sSubPr>
-            <m:ctrlPr>
-              <w:rPr>
-                <w:rFonts w:ascii="Cambria Math" w:hAnsi="Cambria Math" w:cs="Times New Roman"/>
-                <w:i/>
-                <w:color w:val="000000"/>
-                <w:szCs w:val="28"/>
-                <w:highlight w:val="yellow"/>
-              </w:rPr>
-            </m:ctrlPr>
-          </m:sSubPr>
-          <m:e>
-            <m:r>
-              <w:rPr>
-                <w:rFonts w:ascii="Cambria Math" w:hAnsi="Cambria Math" w:cs="Times New Roman"/>
-                <w:color w:val="000000"/>
-                <w:szCs w:val="28"/>
-                <w:highlight w:val="yellow"/>
-              </w:rPr>
-              <m:t>M</m:t>
-            </m:r>
-          </m:e>
-          <m:sub>
-            <m:r>
-              <w:rPr>
-                <w:rFonts w:ascii="Cambria Math" w:hAnsi="Cambria Math" w:cs="Times New Roman"/>
-                <w:color w:val="000000"/>
-                <w:szCs w:val="28"/>
-                <w:highlight w:val="yellow"/>
-              </w:rPr>
-              <m:t>E</m:t>
-            </m:r>
-          </m:sub>
-        </m:sSub>
-        <m:d>
-          <m:dPr>
-            <m:ctrlPr>
-              <w:rPr>
-                <w:rFonts w:ascii="Cambria Math" w:hAnsi="Cambria Math" w:cs="Times New Roman"/>
-                <w:i/>
-                <w:color w:val="000000"/>
-                <w:szCs w:val="28"/>
-                <w:highlight w:val="yellow"/>
-              </w:rPr>
-            </m:ctrlPr>
-          </m:dPr>
-          <m:e>
-            <m:r>
-              <w:rPr>
-                <w:rFonts w:ascii="Cambria Math" w:hAnsi="Cambria Math" w:cs="Times New Roman"/>
-                <w:color w:val="000000"/>
-                <w:szCs w:val="28"/>
-                <w:highlight w:val="yellow"/>
-              </w:rPr>
-              <m:t>X</m:t>
-            </m:r>
-          </m:e>
-        </m:d>
-        <m:r>
-          <w:rPr>
-            <w:rFonts w:ascii="Cambria Math" w:hAnsi="Cambria Math" w:cs="Times New Roman"/>
-            <w:color w:val="000000"/>
-            <w:szCs w:val="28"/>
-            <w:highlight w:val="yellow"/>
-            <w:lang w:val="ru-RU"/>
-          </w:rPr>
-          <m:t>=</m:t>
-        </m:r>
-        <m:rad>
-          <m:radPr>
-            <m:degHide m:val="1"/>
-            <m:ctrlPr>
-              <w:rPr>
-                <w:rFonts w:ascii="Cambria Math" w:hAnsi="Cambria Math" w:cs="Times New Roman"/>
-                <w:i/>
-                <w:color w:val="000000"/>
-                <w:szCs w:val="28"/>
-                <w:highlight w:val="yellow"/>
-                <w:lang w:val="ru-RU"/>
-              </w:rPr>
-            </m:ctrlPr>
-          </m:radPr>
-          <m:deg/>
-          <m:e>
-            <m:r>
-              <w:rPr>
-                <w:rFonts w:ascii="Cambria Math" w:hAnsi="Cambria Math" w:cs="Times New Roman"/>
-                <w:color w:val="000000"/>
-                <w:szCs w:val="28"/>
-                <w:highlight w:val="yellow"/>
-                <w:lang w:val="ru-RU"/>
-              </w:rPr>
-              <m:t>4-2</m:t>
-            </m:r>
-            <m:rad>
-              <m:radPr>
-                <m:degHide m:val="1"/>
-                <m:ctrlPr>
-                  <w:rPr>
-                    <w:rFonts w:ascii="Cambria Math" w:hAnsi="Cambria Math" w:cs="Times New Roman"/>
-                    <w:i/>
-                    <w:color w:val="000000"/>
-                    <w:szCs w:val="28"/>
-                    <w:highlight w:val="yellow"/>
-                    <w:lang w:val="ru-RU"/>
-                  </w:rPr>
-                </m:ctrlPr>
-              </m:radPr>
-              <m:deg/>
-              <m:e>
-                <m:r>
-                  <w:rPr>
-                    <w:rFonts w:ascii="Cambria Math" w:hAnsi="Cambria Math" w:cs="Times New Roman"/>
-                    <w:color w:val="000000"/>
-                    <w:szCs w:val="28"/>
-                    <w:highlight w:val="yellow"/>
-                    <w:lang w:val="ru-RU"/>
-                  </w:rPr>
-                  <m:t>2</m:t>
-                </m:r>
-              </m:e>
-            </m:rad>
-          </m:e>
-        </m:rad>
-        <m:r>
-          <m:rPr>
-            <m:sty m:val="p"/>
-          </m:rPr>
-          <w:rPr>
-            <w:rFonts w:ascii="Cambria Math" w:eastAsiaTheme="minorEastAsia" w:hAnsi="Cambria Math" w:cs="Times New Roman"/>
-            <w:color w:val="000000"/>
-            <w:szCs w:val="28"/>
-            <w:lang w:val="ru-RU"/>
-          </w:rPr>
-          <w:br/>
-        </m:r>
-      </m:oMath>
     </w:p>
     <w:p>
       <w:pPr>
@@ -6881,15 +6469,6 @@
           <w:lang w:val="ru-RU"/>
         </w:rPr>
         <w:t xml:space="preserve">5. </w:t>
-      </w:r>
-      <w:r>
-        <w:rPr>
-          <w:rFonts w:cs="Times New Roman"/>
-          <w:b/>
-          <w:color w:val="000000"/>
-          <w:szCs w:val="28"/>
-        </w:rPr>
-        <w:t>cke</w:t>
       </w:r>
     </w:p>
     <w:p>
@@ -8017,6 +7596,7 @@
         </w:rPr>
         <w:t>[</w:t>
       </w:r>
+      <w:proofErr w:type="gramStart"/>
       <w:r>
         <w:rPr>
           <w:rFonts w:cs="Times New Roman"/>
@@ -8042,6 +7622,7 @@
         </w:rPr>
         <w:t>b</w:t>
       </w:r>
+      <w:proofErr w:type="gramEnd"/>
       <w:r>
         <w:rPr>
           <w:rFonts w:cs="Times New Roman"/>
@@ -10359,13 +9940,23 @@
         </w:rPr>
         <w:t xml:space="preserve">Для </w:t>
       </w:r>
-      <w:r>
-        <w:rPr>
-          <w:rFonts w:cs="Times New Roman"/>
-          <w:color w:val="000000"/>
-          <w:szCs w:val="28"/>
-        </w:rPr>
-        <w:t>y(1,81)</w:t>
+      <w:proofErr w:type="gramStart"/>
+      <w:r>
+        <w:rPr>
+          <w:rFonts w:cs="Times New Roman"/>
+          <w:color w:val="000000"/>
+          <w:szCs w:val="28"/>
+        </w:rPr>
+        <w:t>y(</w:t>
+      </w:r>
+      <w:proofErr w:type="gramEnd"/>
+      <w:r>
+        <w:rPr>
+          <w:rFonts w:cs="Times New Roman"/>
+          <w:color w:val="000000"/>
+          <w:szCs w:val="28"/>
+        </w:rPr>
+        <w:t>1,81)</w:t>
       </w:r>
     </w:p>
     <w:p>
@@ -11090,8 +10681,6 @@
           </m:f>
         </m:oMath>
       </m:oMathPara>
-      <w:bookmarkStart w:id="0" w:name="_GoBack"/>
-      <w:bookmarkEnd w:id="0"/>
     </w:p>
     <w:p>
       <w:pPr>
@@ -11351,6 +10940,7 @@
         </w:rPr>
         <w:t>81</w:t>
       </w:r>
+      <w:proofErr w:type="gramStart"/>
       <w:r>
         <w:rPr>
           <w:rFonts w:eastAsiaTheme="minorEastAsia" w:cs="Times New Roman"/>
@@ -11378,6 +10968,7 @@
         </w:rPr>
         <w:t>;</w:t>
       </w:r>
+      <w:proofErr w:type="gramEnd"/>
       <w:r>
         <w:rPr>
           <w:rFonts w:eastAsiaTheme="minorEastAsia" w:cs="Times New Roman"/>
@@ -13973,7 +13564,6 @@
           <w:rFonts w:cs="Times New Roman"/>
           <w:color w:val="000000"/>
           <w:szCs w:val="28"/>
-          <w:lang w:val="ru-RU"/>
         </w:rPr>
       </w:pPr>
       <w:r>
@@ -14234,126 +13824,6 @@
             </m:rPr>
             <w:rPr>
               <w:rFonts w:ascii="Cambria Math" w:eastAsiaTheme="minorEastAsia" w:hAnsi="Cambria Math" w:cs="Times New Roman"/>
-              <w:color w:val="000000"/>
-              <w:szCs w:val="28"/>
-              <w:lang w:val="ru-RU"/>
-            </w:rPr>
-            <w:br/>
-          </m:r>
-        </m:oMath>
-        <m:oMath>
-          <m:r>
-            <w:rPr>
-              <w:rFonts w:ascii="Cambria Math" w:hAnsi="Cambria Math" w:cs="Times New Roman"/>
-              <w:color w:val="000000"/>
-              <w:szCs w:val="28"/>
-              <w:lang w:val="ru-RU"/>
-            </w:rPr>
-            <m:t>F</m:t>
-          </m:r>
-          <m:d>
-            <m:dPr>
-              <m:ctrlPr>
-                <w:rPr>
-                  <w:rFonts w:ascii="Cambria Math" w:hAnsi="Cambria Math" w:cs="Times New Roman"/>
-                  <w:i/>
-                  <w:color w:val="000000"/>
-                  <w:szCs w:val="28"/>
-                  <w:lang w:val="ru-RU"/>
-                </w:rPr>
-              </m:ctrlPr>
-            </m:dPr>
-            <m:e>
-              <m:r>
-                <w:rPr>
-                  <w:rFonts w:ascii="Cambria Math" w:hAnsi="Cambria Math" w:cs="Times New Roman"/>
-                  <w:color w:val="000000"/>
-                  <w:szCs w:val="28"/>
-                  <w:lang w:val="ru-RU"/>
-                </w:rPr>
-                <m:t>x</m:t>
-              </m:r>
-            </m:e>
-          </m:d>
-          <m:r>
-            <w:rPr>
-              <w:rFonts w:ascii="Cambria Math" w:hAnsi="Cambria Math" w:cs="Times New Roman"/>
-              <w:color w:val="000000"/>
-              <w:szCs w:val="28"/>
-              <w:lang w:val="ru-RU"/>
-            </w:rPr>
-            <m:t>=</m:t>
-          </m:r>
-          <m:nary>
-            <m:naryPr>
-              <m:limLoc m:val="subSup"/>
-              <m:ctrlPr>
-                <w:rPr>
-                  <w:rFonts w:ascii="Cambria Math" w:hAnsi="Cambria Math" w:cs="Times New Roman"/>
-                  <w:i/>
-                  <w:color w:val="000000"/>
-                  <w:szCs w:val="28"/>
-                  <w:lang w:val="ru-RU"/>
-                </w:rPr>
-              </m:ctrlPr>
-            </m:naryPr>
-            <m:sub>
-              <m:r>
-                <w:rPr>
-                  <w:rFonts w:ascii="Cambria Math" w:hAnsi="Cambria Math" w:cs="Times New Roman"/>
-                  <w:color w:val="000000"/>
-                  <w:szCs w:val="28"/>
-                  <w:lang w:val="ru-RU"/>
-                </w:rPr>
-                <m:t>-∞</m:t>
-              </m:r>
-            </m:sub>
-            <m:sup>
-              <m:r>
-                <w:rPr>
-                  <w:rFonts w:ascii="Cambria Math" w:hAnsi="Cambria Math" w:cs="Times New Roman"/>
-                  <w:color w:val="000000"/>
-                  <w:szCs w:val="28"/>
-                  <w:lang w:val="ru-RU"/>
-                </w:rPr>
-                <m:t>0</m:t>
-              </m:r>
-            </m:sup>
-            <m:e>
-              <m:r>
-                <w:rPr>
-                  <w:rFonts w:ascii="Cambria Math" w:hAnsi="Cambria Math" w:cs="Times New Roman"/>
-                  <w:color w:val="000000"/>
-                  <w:szCs w:val="28"/>
-                  <w:lang w:val="ru-RU"/>
-                </w:rPr>
-                <m:t>0</m:t>
-              </m:r>
-              <m:r>
-                <w:rPr>
-                  <w:rFonts w:ascii="Cambria Math" w:hAnsi="Cambria Math" w:cs="Times New Roman"/>
-                  <w:color w:val="000000"/>
-                  <w:szCs w:val="28"/>
-                </w:rPr>
-                <m:t>dx</m:t>
-              </m:r>
-            </m:e>
-          </m:nary>
-          <m:r>
-            <w:rPr>
-              <w:rFonts w:ascii="Cambria Math" w:eastAsiaTheme="minorEastAsia" w:hAnsi="Cambria Math" w:cs="Times New Roman"/>
-              <w:color w:val="000000"/>
-              <w:szCs w:val="28"/>
-              <w:lang w:val="ru-RU"/>
-            </w:rPr>
-            <m:t>=0,x≤0;</m:t>
-          </m:r>
-          <m:r>
-            <m:rPr>
-              <m:sty m:val="p"/>
-            </m:rPr>
-            <w:rPr>
-              <w:rFonts w:eastAsiaTheme="minorEastAsia" w:cs="Times New Roman"/>
               <w:color w:val="000000"/>
               <w:szCs w:val="28"/>
               <w:lang w:val="ru-RU"/>
@@ -14714,50 +14184,6 @@
             <w:br/>
           </m:r>
         </m:oMath>
-        <m:oMath>
-          <m:r>
-            <w:rPr>
-              <w:rFonts w:ascii="Cambria Math" w:hAnsi="Cambria Math" w:cs="Times New Roman"/>
-              <w:color w:val="000000"/>
-              <w:szCs w:val="28"/>
-              <w:lang w:val="ru-RU"/>
-            </w:rPr>
-            <m:t>F</m:t>
-          </m:r>
-          <m:d>
-            <m:dPr>
-              <m:ctrlPr>
-                <w:rPr>
-                  <w:rFonts w:ascii="Cambria Math" w:hAnsi="Cambria Math" w:cs="Times New Roman"/>
-                  <w:i/>
-                  <w:color w:val="000000"/>
-                  <w:szCs w:val="28"/>
-                  <w:lang w:val="ru-RU"/>
-                </w:rPr>
-              </m:ctrlPr>
-            </m:dPr>
-            <m:e>
-              <m:r>
-                <w:rPr>
-                  <w:rFonts w:ascii="Cambria Math" w:hAnsi="Cambria Math" w:cs="Times New Roman"/>
-                  <w:color w:val="000000"/>
-                  <w:szCs w:val="28"/>
-                  <w:lang w:val="ru-RU"/>
-                </w:rPr>
-                <m:t>x</m:t>
-              </m:r>
-            </m:e>
-          </m:d>
-          <m:r>
-            <w:rPr>
-              <w:rFonts w:ascii="Cambria Math" w:eastAsiaTheme="minorEastAsia" w:hAnsi="Cambria Math" w:cs="Times New Roman"/>
-              <w:color w:val="000000"/>
-              <w:szCs w:val="28"/>
-              <w:lang w:val="ru-RU"/>
-            </w:rPr>
-            <m:t>=1,x&gt;1;</m:t>
-          </m:r>
-        </m:oMath>
       </m:oMathPara>
     </w:p>
     <w:p>
@@ -15367,6 +14793,7 @@
           <w:rFonts w:cs="Times New Roman"/>
           <w:color w:val="000000"/>
           <w:szCs w:val="28"/>
+          <w:highlight w:val="green"/>
           <w:lang w:val="ru-RU"/>
         </w:rPr>
       </w:pPr>
@@ -15490,7 +14917,7 @@
                   <w:szCs w:val="28"/>
                   <w:lang w:val="ru-RU"/>
                 </w:rPr>
-                <m:t>0</m:t>
+                <m:t>-∞</m:t>
               </m:r>
             </m:sub>
             <m:sup>
@@ -15501,7 +14928,7 @@
                   <w:szCs w:val="28"/>
                   <w:lang w:val="ru-RU"/>
                 </w:rPr>
-                <m:t>1</m:t>
+                <m:t>+∞</m:t>
               </m:r>
             </m:sup>
             <m:e>
@@ -15623,8 +15050,146 @@
                   <w:szCs w:val="28"/>
                   <w:lang w:val="ru-RU"/>
                 </w:rPr>
-                <m:t>dx=</m:t>
-              </m:r>
+                <m:t>dx</m:t>
+              </m:r>
+            </m:e>
+          </m:nary>
+          <m:r>
+            <w:rPr>
+              <w:rFonts w:ascii="Cambria Math" w:hAnsi="Cambria Math" w:cs="Times New Roman"/>
+              <w:color w:val="000000"/>
+              <w:szCs w:val="28"/>
+              <w:lang w:val="ru-RU"/>
+            </w:rPr>
+            <m:t>=</m:t>
+          </m:r>
+          <m:f>
+            <m:fPr>
+              <m:ctrlPr>
+                <w:rPr>
+                  <w:rFonts w:ascii="Cambria Math" w:hAnsi="Cambria Math" w:cs="Times New Roman"/>
+                  <w:i/>
+                  <w:color w:val="000000"/>
+                  <w:szCs w:val="28"/>
+                  <w:lang w:val="ru-RU"/>
+                </w:rPr>
+              </m:ctrlPr>
+            </m:fPr>
+            <m:num>
+              <m:r>
+                <w:rPr>
+                  <w:rFonts w:ascii="Cambria Math" w:hAnsi="Cambria Math" w:cs="Times New Roman"/>
+                  <w:color w:val="000000"/>
+                  <w:szCs w:val="28"/>
+                  <w:lang w:val="ru-RU"/>
+                </w:rPr>
+                <m:t>1</m:t>
+              </m:r>
+            </m:num>
+            <m:den>
+              <m:r>
+                <w:rPr>
+                  <w:rFonts w:ascii="Cambria Math" w:hAnsi="Cambria Math" w:cs="Times New Roman"/>
+                  <w:color w:val="000000"/>
+                  <w:szCs w:val="28"/>
+                  <w:lang w:val="ru-RU"/>
+                </w:rPr>
+                <m:t>4</m:t>
+              </m:r>
+            </m:den>
+          </m:f>
+          <m:sSup>
+            <m:sSupPr>
+              <m:ctrlPr>
+                <w:rPr>
+                  <w:rFonts w:ascii="Cambria Math" w:hAnsi="Cambria Math" w:cs="Times New Roman"/>
+                  <w:i/>
+                  <w:color w:val="000000"/>
+                  <w:szCs w:val="28"/>
+                  <w:lang w:val="ru-RU"/>
+                </w:rPr>
+              </m:ctrlPr>
+            </m:sSupPr>
+            <m:e>
+              <m:r>
+                <w:rPr>
+                  <w:rFonts w:ascii="Cambria Math" w:hAnsi="Cambria Math" w:cs="Times New Roman"/>
+                  <w:color w:val="000000"/>
+                  <w:szCs w:val="28"/>
+                  <w:lang w:val="ru-RU"/>
+                </w:rPr>
+                <m:t>e</m:t>
+              </m:r>
+            </m:e>
+            <m:sup>
+              <m:r>
+                <w:rPr>
+                  <w:rFonts w:ascii="Cambria Math" w:hAnsi="Cambria Math" w:cs="Times New Roman"/>
+                  <w:color w:val="000000"/>
+                  <w:szCs w:val="28"/>
+                  <w:lang w:val="ru-RU"/>
+                </w:rPr>
+                <m:t>-x</m:t>
+              </m:r>
+            </m:sup>
+          </m:sSup>
+          <m:r>
+            <w:rPr>
+              <w:rFonts w:ascii="Cambria Math" w:hAnsi="Cambria Math" w:cs="Times New Roman"/>
+              <w:color w:val="000000"/>
+              <w:szCs w:val="28"/>
+              <w:lang w:val="ru-RU"/>
+            </w:rPr>
+            <m:t>(-</m:t>
+          </m:r>
+          <m:d>
+            <m:dPr>
+              <m:ctrlPr>
+                <w:rPr>
+                  <w:rFonts w:ascii="Cambria Math" w:hAnsi="Cambria Math" w:cs="Times New Roman"/>
+                  <w:i/>
+                  <w:color w:val="000000"/>
+                  <w:szCs w:val="28"/>
+                  <w:lang w:val="ru-RU"/>
+                </w:rPr>
+              </m:ctrlPr>
+            </m:dPr>
+            <m:e>
+              <m:sSup>
+                <m:sSupPr>
+                  <m:ctrlPr>
+                    <w:rPr>
+                      <w:rFonts w:ascii="Cambria Math" w:hAnsi="Cambria Math" w:cs="Times New Roman"/>
+                      <w:i/>
+                      <w:color w:val="000000"/>
+                      <w:szCs w:val="28"/>
+                      <w:lang w:val="ru-RU"/>
+                    </w:rPr>
+                  </m:ctrlPr>
+                </m:sSupPr>
+                <m:e>
+                  <m:r>
+                    <w:rPr>
+                      <w:rFonts w:ascii="Cambria Math" w:hAnsi="Cambria Math" w:cs="Times New Roman"/>
+                      <w:color w:val="000000"/>
+                      <w:szCs w:val="28"/>
+                      <w:lang w:val="ru-RU"/>
+                    </w:rPr>
+                    <m:t>e</m:t>
+                  </m:r>
+                </m:e>
+                <m:sup>
+                  <m:r>
+                    <w:rPr>
+                      <w:rFonts w:ascii="Cambria Math" w:hAnsi="Cambria Math" w:cs="Times New Roman"/>
+                      <w:color w:val="000000"/>
+                      <w:szCs w:val="28"/>
+                      <w:lang w:val="ru-RU"/>
+                    </w:rPr>
+                    <m:t>2x</m:t>
+                  </m:r>
+                </m:sup>
+              </m:sSup>
               <m:d>
                 <m:dPr>
                   <m:ctrlPr>
@@ -15638,91 +15203,15 @@
                   </m:ctrlPr>
                 </m:dPr>
                 <m:e>
-                  <m:f>
-                    <m:fPr>
-                      <m:ctrlPr>
-                        <w:rPr>
-                          <w:rFonts w:ascii="Cambria Math" w:hAnsi="Cambria Math" w:cs="Times New Roman"/>
-                          <w:i/>
-                          <w:color w:val="000000"/>
-                          <w:szCs w:val="28"/>
-                          <w:lang w:val="ru-RU"/>
-                        </w:rPr>
-                      </m:ctrlPr>
-                    </m:fPr>
-                    <m:num>
-                      <m:sSup>
-                        <m:sSupPr>
-                          <m:ctrlPr>
-                            <w:rPr>
-                              <w:rFonts w:ascii="Cambria Math" w:hAnsi="Cambria Math" w:cs="Times New Roman"/>
-                              <w:i/>
-                              <w:color w:val="000000"/>
-                              <w:szCs w:val="28"/>
-                              <w:lang w:val="ru-RU"/>
-                            </w:rPr>
-                          </m:ctrlPr>
-                        </m:sSupPr>
-                        <m:e>
-                          <m:r>
-                            <w:rPr>
-                              <w:rFonts w:ascii="Cambria Math" w:hAnsi="Cambria Math" w:cs="Times New Roman"/>
-                              <w:color w:val="000000"/>
-                              <w:szCs w:val="28"/>
-                              <w:lang w:val="ru-RU"/>
-                            </w:rPr>
-                            <m:t>e</m:t>
-                          </m:r>
-                        </m:e>
-                        <m:sup>
-                          <m:r>
-                            <w:rPr>
-                              <w:rFonts w:ascii="Cambria Math" w:hAnsi="Cambria Math" w:cs="Times New Roman"/>
-                              <w:color w:val="000000"/>
-                              <w:szCs w:val="28"/>
-                              <w:lang w:val="ru-RU"/>
-                            </w:rPr>
-                            <m:t>-1</m:t>
-                          </m:r>
-                        </m:sup>
-                      </m:sSup>
-                    </m:num>
-                    <m:den>
-                      <m:r>
-                        <w:rPr>
-                          <w:rFonts w:ascii="Cambria Math" w:hAnsi="Cambria Math" w:cs="Times New Roman"/>
-                          <w:color w:val="000000"/>
-                          <w:szCs w:val="28"/>
-                          <w:lang w:val="ru-RU"/>
-                        </w:rPr>
-                        <m:t>2</m:t>
-                      </m:r>
-                    </m:den>
-                  </m:f>
-                  <m:d>
-                    <m:dPr>
-                      <m:ctrlPr>
-                        <w:rPr>
-                          <w:rFonts w:ascii="Cambria Math" w:hAnsi="Cambria Math" w:cs="Times New Roman"/>
-                          <w:i/>
-                          <w:color w:val="000000"/>
-                          <w:szCs w:val="28"/>
-                          <w:lang w:val="ru-RU"/>
-                        </w:rPr>
-                      </m:ctrlPr>
-                    </m:dPr>
-                    <m:e>
-                      <m:r>
-                        <w:rPr>
-                          <w:rFonts w:ascii="Cambria Math" w:hAnsi="Cambria Math" w:cs="Times New Roman"/>
-                          <w:color w:val="000000"/>
-                          <w:szCs w:val="28"/>
-                          <w:lang w:val="ru-RU"/>
-                        </w:rPr>
-                        <m:t>-1-1</m:t>
-                      </m:r>
-                    </m:e>
-                  </m:d>
+                  <m:r>
+                    <w:rPr>
+                      <w:rFonts w:ascii="Cambria Math" w:hAnsi="Cambria Math" w:cs="Times New Roman"/>
+                      <w:color w:val="000000"/>
+                      <w:szCs w:val="28"/>
+                      <w:lang w:val="ru-RU"/>
+                    </w:rPr>
+                    <m:t>x-1</m:t>
+                  </m:r>
                 </m:e>
               </m:d>
               <m:r>
@@ -15732,119 +15221,185 @@
                   <w:szCs w:val="28"/>
                   <w:lang w:val="ru-RU"/>
                 </w:rPr>
-                <m:t>-</m:t>
-              </m:r>
-              <m:d>
-                <m:dPr>
-                  <m:ctrlPr>
-                    <w:rPr>
-                      <w:rFonts w:ascii="Cambria Math" w:hAnsi="Cambria Math" w:cs="Times New Roman"/>
-                      <w:i/>
-                      <w:color w:val="000000"/>
-                      <w:szCs w:val="28"/>
-                      <w:lang w:val="ru-RU"/>
-                    </w:rPr>
-                  </m:ctrlPr>
-                </m:dPr>
-                <m:e>
-                  <m:f>
-                    <m:fPr>
-                      <m:ctrlPr>
-                        <w:rPr>
-                          <w:rFonts w:ascii="Cambria Math" w:hAnsi="Cambria Math" w:cs="Times New Roman"/>
-                          <w:i/>
-                          <w:color w:val="000000"/>
-                          <w:szCs w:val="28"/>
-                          <w:lang w:val="ru-RU"/>
-                        </w:rPr>
-                      </m:ctrlPr>
-                    </m:fPr>
-                    <m:num>
-                      <m:sSup>
-                        <m:sSupPr>
-                          <m:ctrlPr>
-                            <w:rPr>
-                              <w:rFonts w:ascii="Cambria Math" w:hAnsi="Cambria Math" w:cs="Times New Roman"/>
-                              <w:i/>
-                              <w:color w:val="000000"/>
-                              <w:szCs w:val="28"/>
-                              <w:lang w:val="ru-RU"/>
-                            </w:rPr>
-                          </m:ctrlPr>
-                        </m:sSupPr>
-                        <m:e>
-                          <m:r>
-                            <w:rPr>
-                              <w:rFonts w:ascii="Cambria Math" w:hAnsi="Cambria Math" w:cs="Times New Roman"/>
-                              <w:color w:val="000000"/>
-                              <w:szCs w:val="28"/>
-                              <w:lang w:val="ru-RU"/>
-                            </w:rPr>
-                            <m:t>e</m:t>
-                          </m:r>
-                        </m:e>
-                        <m:sup>
-                          <m:r>
-                            <w:rPr>
-                              <w:rFonts w:ascii="Cambria Math" w:hAnsi="Cambria Math" w:cs="Times New Roman"/>
-                              <w:color w:val="000000"/>
-                              <w:szCs w:val="28"/>
-                              <w:lang w:val="ru-RU"/>
-                            </w:rPr>
-                            <m:t>-0</m:t>
-                          </m:r>
-                        </m:sup>
-                      </m:sSup>
-                    </m:num>
-                    <m:den>
-                      <m:r>
-                        <w:rPr>
-                          <w:rFonts w:ascii="Cambria Math" w:hAnsi="Cambria Math" w:cs="Times New Roman"/>
-                          <w:color w:val="000000"/>
-                          <w:szCs w:val="28"/>
-                          <w:lang w:val="ru-RU"/>
-                        </w:rPr>
-                        <m:t>2</m:t>
-                      </m:r>
-                    </m:den>
-                  </m:f>
-                  <m:d>
-                    <m:dPr>
-                      <m:ctrlPr>
-                        <w:rPr>
-                          <w:rFonts w:ascii="Cambria Math" w:hAnsi="Cambria Math" w:cs="Times New Roman"/>
-                          <w:i/>
-                          <w:color w:val="000000"/>
-                          <w:szCs w:val="28"/>
-                          <w:lang w:val="ru-RU"/>
-                        </w:rPr>
-                      </m:ctrlPr>
-                    </m:dPr>
-                    <m:e>
-                      <m:r>
-                        <w:rPr>
-                          <w:rFonts w:ascii="Cambria Math" w:hAnsi="Cambria Math" w:cs="Times New Roman"/>
-                          <w:color w:val="000000"/>
-                          <w:szCs w:val="28"/>
-                          <w:lang w:val="ru-RU"/>
-                        </w:rPr>
-                        <m:t>-0-1</m:t>
-                      </m:r>
-                    </m:e>
-                  </m:d>
-                </m:e>
-              </m:d>
-              <m:r>
-                <w:rPr>
-                  <w:rFonts w:ascii="Cambria Math" w:hAnsi="Cambria Math" w:cs="Times New Roman"/>
-                  <w:color w:val="000000"/>
-                  <w:szCs w:val="28"/>
-                  <w:lang w:val="ru-RU"/>
-                </w:rPr>
-                <m:t>=0.1321</m:t>
+                <m:t>+x+1</m:t>
               </m:r>
             </m:e>
-          </m:nary>
+          </m:d>
+          <m:r>
+            <w:rPr>
+              <w:rFonts w:ascii="Cambria Math" w:hAnsi="Cambria Math" w:cs="Times New Roman"/>
+              <w:color w:val="000000"/>
+              <w:szCs w:val="28"/>
+              <w:lang w:val="ru-RU"/>
+            </w:rPr>
+            <m:t>sgn</m:t>
+          </m:r>
+          <m:d>
+            <m:dPr>
+              <m:ctrlPr>
+                <w:rPr>
+                  <w:rFonts w:ascii="Cambria Math" w:hAnsi="Cambria Math" w:cs="Times New Roman"/>
+                  <w:i/>
+                  <w:color w:val="000000"/>
+                  <w:szCs w:val="28"/>
+                  <w:lang w:val="ru-RU"/>
+                </w:rPr>
+              </m:ctrlPr>
+            </m:dPr>
+            <m:e>
+              <m:r>
+                <w:rPr>
+                  <w:rFonts w:ascii="Cambria Math" w:hAnsi="Cambria Math" w:cs="Times New Roman"/>
+                  <w:color w:val="000000"/>
+                  <w:szCs w:val="28"/>
+                  <w:lang w:val="ru-RU"/>
+                </w:rPr>
+                <m:t>x</m:t>
+              </m:r>
+            </m:e>
+          </m:d>
+          <m:r>
+            <w:rPr>
+              <w:rFonts w:ascii="Cambria Math" w:hAnsi="Cambria Math" w:cs="Times New Roman"/>
+              <w:color w:val="000000"/>
+              <w:szCs w:val="28"/>
+              <w:lang w:val="ru-RU"/>
+            </w:rPr>
+            <m:t>+</m:t>
+          </m:r>
+          <m:sSup>
+            <m:sSupPr>
+              <m:ctrlPr>
+                <w:rPr>
+                  <w:rFonts w:ascii="Cambria Math" w:hAnsi="Cambria Math" w:cs="Times New Roman"/>
+                  <w:i/>
+                  <w:color w:val="000000"/>
+                  <w:szCs w:val="28"/>
+                  <w:lang w:val="ru-RU"/>
+                </w:rPr>
+              </m:ctrlPr>
+            </m:sSupPr>
+            <m:e>
+              <m:r>
+                <w:rPr>
+                  <w:rFonts w:ascii="Cambria Math" w:hAnsi="Cambria Math" w:cs="Times New Roman"/>
+                  <w:color w:val="000000"/>
+                  <w:szCs w:val="28"/>
+                  <w:lang w:val="ru-RU"/>
+                </w:rPr>
+                <m:t>e</m:t>
+              </m:r>
+            </m:e>
+            <m:sup>
+              <m:r>
+                <w:rPr>
+                  <w:rFonts w:ascii="Cambria Math" w:hAnsi="Cambria Math" w:cs="Times New Roman"/>
+                  <w:color w:val="000000"/>
+                  <w:szCs w:val="28"/>
+                  <w:lang w:val="ru-RU"/>
+                </w:rPr>
+                <m:t>2x</m:t>
+              </m:r>
+            </m:sup>
+          </m:sSup>
+          <m:d>
+            <m:dPr>
+              <m:ctrlPr>
+                <w:rPr>
+                  <w:rFonts w:ascii="Cambria Math" w:hAnsi="Cambria Math" w:cs="Times New Roman"/>
+                  <w:i/>
+                  <w:color w:val="000000"/>
+                  <w:szCs w:val="28"/>
+                  <w:lang w:val="ru-RU"/>
+                </w:rPr>
+              </m:ctrlPr>
+            </m:dPr>
+            <m:e>
+              <m:r>
+                <w:rPr>
+                  <w:rFonts w:ascii="Cambria Math" w:hAnsi="Cambria Math" w:cs="Times New Roman"/>
+                  <w:color w:val="000000"/>
+                  <w:szCs w:val="28"/>
+                  <w:lang w:val="ru-RU"/>
+                </w:rPr>
+                <m:t>x-1</m:t>
+              </m:r>
+            </m:e>
+          </m:d>
+          <m:r>
+            <w:rPr>
+              <w:rFonts w:ascii="Cambria Math" w:hAnsi="Cambria Math" w:cs="Times New Roman"/>
+              <w:color w:val="000000"/>
+              <w:szCs w:val="28"/>
+              <w:lang w:val="ru-RU"/>
+            </w:rPr>
+            <m:t>-x-1</m:t>
+          </m:r>
+          <m:sSubSup>
+            <m:sSubSupPr>
+              <m:ctrlPr>
+                <w:rPr>
+                  <w:rFonts w:ascii="Cambria Math" w:hAnsi="Cambria Math" w:cs="Times New Roman"/>
+                  <w:i/>
+                  <w:color w:val="000000"/>
+                  <w:szCs w:val="28"/>
+                  <w:lang w:val="ru-RU"/>
+                </w:rPr>
+              </m:ctrlPr>
+            </m:sSubSupPr>
+            <m:e>
+              <m:r>
+                <w:rPr>
+                  <w:rFonts w:ascii="Cambria Math" w:hAnsi="Cambria Math" w:cs="Times New Roman"/>
+                  <w:color w:val="000000"/>
+                  <w:szCs w:val="28"/>
+                  <w:lang w:val="ru-RU"/>
+                </w:rPr>
+                <m:t>|</m:t>
+              </m:r>
+            </m:e>
+            <m:sub>
+              <m:r>
+                <w:rPr>
+                  <w:rFonts w:ascii="Cambria Math" w:hAnsi="Cambria Math" w:cs="Times New Roman"/>
+                  <w:color w:val="000000"/>
+                  <w:szCs w:val="28"/>
+                  <w:lang w:val="ru-RU"/>
+                </w:rPr>
+                <m:t>-∞</m:t>
+              </m:r>
+            </m:sub>
+            <m:sup>
+              <m:r>
+                <w:rPr>
+                  <w:rFonts w:ascii="Cambria Math" w:hAnsi="Cambria Math" w:cs="Times New Roman"/>
+                  <w:color w:val="000000"/>
+                  <w:szCs w:val="28"/>
+                  <w:lang w:val="ru-RU"/>
+                </w:rPr>
+                <m:t>+∞</m:t>
+              </m:r>
+            </m:sup>
+          </m:sSubSup>
+          <m:r>
+            <w:rPr>
+              <w:rFonts w:ascii="Cambria Math" w:hAnsi="Cambria Math" w:cs="Times New Roman"/>
+              <w:color w:val="000000"/>
+              <w:szCs w:val="28"/>
+              <w:lang w:val="ru-RU"/>
+            </w:rPr>
+            <m:t>=</m:t>
+          </m:r>
+          <m:r>
+            <w:rPr>
+              <w:rFonts w:ascii="Cambria Math" w:hAnsi="Cambria Math" w:cs="Times New Roman"/>
+              <w:color w:val="000000"/>
+              <w:szCs w:val="28"/>
+              <w:highlight w:val="green"/>
+              <w:lang w:val="ru-RU"/>
+            </w:rPr>
+            <m:t>0</m:t>
+          </m:r>
         </m:oMath>
       </m:oMathPara>
     </w:p>
@@ -15950,7 +15505,7 @@
                   <w:szCs w:val="28"/>
                   <w:lang w:val="ru-RU"/>
                 </w:rPr>
-                <m:t>0</m:t>
+                <m:t>-∞</m:t>
               </m:r>
             </m:sub>
             <m:sup>
@@ -15961,7 +15516,16 @@
                   <w:szCs w:val="28"/>
                   <w:lang w:val="ru-RU"/>
                 </w:rPr>
-                <m:t>1</m:t>
+                <m:t>+</m:t>
+              </m:r>
+              <m:r>
+                <w:rPr>
+                  <w:rFonts w:ascii="Cambria Math" w:hAnsi="Cambria Math" w:cs="Times New Roman"/>
+                  <w:color w:val="000000"/>
+                  <w:szCs w:val="28"/>
+                  <w:lang w:val="ru-RU"/>
+                </w:rPr>
+                <m:t>∞</m:t>
               </m:r>
             </m:sup>
             <m:e>
@@ -16111,6 +15675,59 @@
                 </w:rPr>
                 <m:t>dx-</m:t>
               </m:r>
+              <m:r>
+                <w:rPr>
+                  <w:rFonts w:ascii="Cambria Math" w:hAnsi="Cambria Math" w:cs="Times New Roman"/>
+                  <w:color w:val="000000"/>
+                  <w:szCs w:val="28"/>
+                  <w:lang w:val="ru-RU"/>
+                </w:rPr>
+                <m:t>0=</m:t>
+              </m:r>
+              <m:f>
+                <m:fPr>
+                  <m:ctrlPr>
+                    <w:rPr>
+                      <w:rFonts w:ascii="Cambria Math" w:hAnsi="Cambria Math" w:cs="Times New Roman"/>
+                      <w:i/>
+                      <w:color w:val="000000"/>
+                      <w:szCs w:val="28"/>
+                      <w:lang w:val="ru-RU"/>
+                    </w:rPr>
+                  </m:ctrlPr>
+                </m:fPr>
+                <m:num>
+                  <m:r>
+                    <w:rPr>
+                      <w:rFonts w:ascii="Cambria Math" w:hAnsi="Cambria Math" w:cs="Times New Roman"/>
+                      <w:color w:val="000000"/>
+                      <w:szCs w:val="28"/>
+                      <w:lang w:val="ru-RU"/>
+                    </w:rPr>
+                    <m:t>1</m:t>
+                  </m:r>
+                </m:num>
+                <m:den>
+                  <m:r>
+                    <w:rPr>
+                      <w:rFonts w:ascii="Cambria Math" w:hAnsi="Cambria Math" w:cs="Times New Roman"/>
+                      <w:color w:val="000000"/>
+                      <w:szCs w:val="28"/>
+                      <w:lang w:val="ru-RU"/>
+                    </w:rPr>
+                    <m:t>4</m:t>
+                  </m:r>
+                </m:den>
+              </m:f>
+              <m:r>
+                <w:rPr>
+                  <w:rFonts w:ascii="Cambria Math" w:hAnsi="Cambria Math" w:cs="Times New Roman"/>
+                  <w:color w:val="000000"/>
+                  <w:szCs w:val="28"/>
+                  <w:lang w:val="ru-RU"/>
+                </w:rPr>
+                <m:t>(</m:t>
+              </m:r>
               <m:sSup>
                 <m:sSupPr>
                   <m:ctrlPr>
@@ -16131,7 +15748,7 @@
                       <w:szCs w:val="28"/>
                       <w:lang w:val="ru-RU"/>
                     </w:rPr>
-                    <m:t>0.1321</m:t>
+                    <m:t>e</m:t>
                   </m:r>
                 </m:e>
                 <m:sup>
@@ -16142,19 +15759,10 @@
                       <w:szCs w:val="28"/>
                       <w:lang w:val="ru-RU"/>
                     </w:rPr>
-                    <m:t>2</m:t>
+                    <m:t>-x</m:t>
                   </m:r>
                 </m:sup>
               </m:sSup>
-              <m:r>
-                <w:rPr>
-                  <w:rFonts w:ascii="Cambria Math" w:hAnsi="Cambria Math" w:cs="Times New Roman"/>
-                  <w:color w:val="000000"/>
-                  <w:szCs w:val="28"/>
-                  <w:lang w:val="ru-RU"/>
-                </w:rPr>
-                <m:t>==</m:t>
-              </m:r>
               <m:d>
                 <m:dPr>
                   <m:ctrlPr>
@@ -16168,8 +15776,17 @@
                   </m:ctrlPr>
                 </m:dPr>
                 <m:e>
-                  <m:f>
-                    <m:fPr>
+                  <m:r>
+                    <w:rPr>
+                      <w:rFonts w:ascii="Cambria Math" w:hAnsi="Cambria Math" w:cs="Times New Roman"/>
+                      <w:color w:val="000000"/>
+                      <w:szCs w:val="28"/>
+                      <w:lang w:val="ru-RU"/>
+                    </w:rPr>
+                    <m:t>-</m:t>
+                  </m:r>
+                  <m:sSup>
+                    <m:sSupPr>
                       <m:ctrlPr>
                         <w:rPr>
                           <w:rFonts w:ascii="Cambria Math" w:hAnsi="Cambria Math" w:cs="Times New Roman"/>
@@ -16179,71 +15796,19 @@
                           <w:lang w:val="ru-RU"/>
                         </w:rPr>
                       </m:ctrlPr>
-                    </m:fPr>
-                    <m:num>
-                      <m:sSup>
-                        <m:sSupPr>
-                          <m:ctrlPr>
-                            <w:rPr>
-                              <w:rFonts w:ascii="Cambria Math" w:hAnsi="Cambria Math" w:cs="Times New Roman"/>
-                              <w:i/>
-                              <w:color w:val="000000"/>
-                              <w:szCs w:val="28"/>
-                              <w:lang w:val="ru-RU"/>
-                            </w:rPr>
-                          </m:ctrlPr>
-                        </m:sSupPr>
-                        <m:e>
-                          <m:r>
-                            <w:rPr>
-                              <w:rFonts w:ascii="Cambria Math" w:hAnsi="Cambria Math" w:cs="Times New Roman"/>
-                              <w:color w:val="000000"/>
-                              <w:szCs w:val="28"/>
-                              <w:lang w:val="ru-RU"/>
-                            </w:rPr>
-                            <m:t>e</m:t>
-                          </m:r>
-                        </m:e>
-                        <m:sup>
-                          <m:r>
-                            <w:rPr>
-                              <w:rFonts w:ascii="Cambria Math" w:hAnsi="Cambria Math" w:cs="Times New Roman"/>
-                              <w:color w:val="000000"/>
-                              <w:szCs w:val="28"/>
-                              <w:lang w:val="ru-RU"/>
-                            </w:rPr>
-                            <m:t>-</m:t>
-                          </m:r>
-                          <m:d>
-                            <m:dPr>
-                              <m:begChr m:val="|"/>
-                              <m:endChr m:val="|"/>
-                              <m:ctrlPr>
-                                <w:rPr>
-                                  <w:rFonts w:ascii="Cambria Math" w:hAnsi="Cambria Math" w:cs="Times New Roman"/>
-                                  <w:i/>
-                                  <w:color w:val="000000"/>
-                                  <w:szCs w:val="28"/>
-                                  <w:lang w:val="ru-RU"/>
-                                </w:rPr>
-                              </m:ctrlPr>
-                            </m:dPr>
-                            <m:e>
-                              <m:r>
-                                <w:rPr>
-                                  <w:rFonts w:ascii="Cambria Math" w:hAnsi="Cambria Math" w:cs="Times New Roman"/>
-                                  <w:color w:val="000000"/>
-                                  <w:szCs w:val="28"/>
-                                  <w:lang w:val="ru-RU"/>
-                                </w:rPr>
-                                <m:t>x</m:t>
-                              </m:r>
-                            </m:e>
-                          </m:d>
-                        </m:sup>
-                      </m:sSup>
-                    </m:num>
-                    <m:den>
+                    </m:sSupPr>
+                    <m:e>
+                      <m:r>
+                        <w:rPr>
+                          <w:rFonts w:ascii="Cambria Math" w:hAnsi="Cambria Math" w:cs="Times New Roman"/>
+                          <w:color w:val="000000"/>
+                          <w:szCs w:val="28"/>
+                          <w:lang w:val="ru-RU"/>
+                        </w:rPr>
+                        <m:t>x</m:t>
+                      </m:r>
+                    </m:e>
+                    <m:sup>
                       <m:r>
                         <w:rPr>
                           <w:rFonts w:ascii="Cambria Math" w:hAnsi="Cambria Math" w:cs="Times New Roman"/>
@@ -16253,91 +15818,8 @@
                         </w:rPr>
                         <m:t>2</m:t>
                       </m:r>
-                    </m:den>
-                  </m:f>
-                  <m:d>
-                    <m:dPr>
-                      <m:ctrlPr>
-                        <w:rPr>
-                          <w:rFonts w:ascii="Cambria Math" w:hAnsi="Cambria Math" w:cs="Times New Roman"/>
-                          <w:i/>
-                          <w:color w:val="000000"/>
-                          <w:szCs w:val="28"/>
-                          <w:lang w:val="ru-RU"/>
-                        </w:rPr>
-                      </m:ctrlPr>
-                    </m:dPr>
-                    <m:e>
-                      <m:r>
-                        <w:rPr>
-                          <w:rFonts w:ascii="Cambria Math" w:hAnsi="Cambria Math" w:cs="Times New Roman"/>
-                          <w:color w:val="000000"/>
-                          <w:szCs w:val="28"/>
-                          <w:lang w:val="ru-RU"/>
-                        </w:rPr>
-                        <m:t>-</m:t>
-                      </m:r>
-                      <m:sSup>
-                        <m:sSupPr>
-                          <m:ctrlPr>
-                            <w:rPr>
-                              <w:rFonts w:ascii="Cambria Math" w:hAnsi="Cambria Math" w:cs="Times New Roman"/>
-                              <w:i/>
-                              <w:color w:val="000000"/>
-                              <w:szCs w:val="28"/>
-                              <w:lang w:val="ru-RU"/>
-                            </w:rPr>
-                          </m:ctrlPr>
-                        </m:sSupPr>
-                        <m:e>
-                          <m:r>
-                            <w:rPr>
-                              <w:rFonts w:ascii="Cambria Math" w:hAnsi="Cambria Math" w:cs="Times New Roman"/>
-                              <w:color w:val="000000"/>
-                              <w:szCs w:val="28"/>
-                              <w:lang w:val="ru-RU"/>
-                            </w:rPr>
-                            <m:t>x</m:t>
-                          </m:r>
-                        </m:e>
-                        <m:sup>
-                          <m:r>
-                            <w:rPr>
-                              <w:rFonts w:ascii="Cambria Math" w:hAnsi="Cambria Math" w:cs="Times New Roman"/>
-                              <w:color w:val="000000"/>
-                              <w:szCs w:val="28"/>
-                              <w:lang w:val="ru-RU"/>
-                            </w:rPr>
-                            <m:t>2</m:t>
-                          </m:r>
-                        </m:sup>
-                      </m:sSup>
-                      <m:r>
-                        <w:rPr>
-                          <w:rFonts w:ascii="Cambria Math" w:hAnsi="Cambria Math" w:cs="Times New Roman"/>
-                          <w:color w:val="000000"/>
-                          <w:szCs w:val="28"/>
-                          <w:lang w:val="ru-RU"/>
-                        </w:rPr>
-                        <m:t>-2x-2</m:t>
-                      </m:r>
-                    </m:e>
-                  </m:d>
-                </m:e>
-              </m:d>
-              <m:sSubSup>
-                <m:sSubSupPr>
-                  <m:ctrlPr>
-                    <w:rPr>
-                      <w:rFonts w:ascii="Cambria Math" w:hAnsi="Cambria Math" w:cs="Times New Roman"/>
-                      <w:i/>
-                      <w:color w:val="000000"/>
-                      <w:szCs w:val="28"/>
-                      <w:lang w:val="ru-RU"/>
-                    </w:rPr>
-                  </m:ctrlPr>
-                </m:sSubSupPr>
-                <m:e>
+                    </m:sup>
+                  </m:sSup>
                   <m:r>
                     <w:rPr>
                       <w:rFonts w:ascii="Cambria Math" w:hAnsi="Cambria Math" w:cs="Times New Roman"/>
@@ -16345,98 +15827,8 @@
                       <w:szCs w:val="28"/>
                       <w:lang w:val="ru-RU"/>
                     </w:rPr>
-                    <m:t>|</m:t>
+                    <m:t>-2x+4</m:t>
                   </m:r>
-                </m:e>
-                <m:sub>
-                  <m:r>
-                    <w:rPr>
-                      <w:rFonts w:ascii="Cambria Math" w:hAnsi="Cambria Math" w:cs="Times New Roman"/>
-                      <w:color w:val="000000"/>
-                      <w:szCs w:val="28"/>
-                      <w:lang w:val="ru-RU"/>
-                    </w:rPr>
-                    <m:t>0</m:t>
-                  </m:r>
-                </m:sub>
-                <m:sup>
-                  <m:r>
-                    <w:rPr>
-                      <w:rFonts w:ascii="Cambria Math" w:hAnsi="Cambria Math" w:cs="Times New Roman"/>
-                      <w:color w:val="000000"/>
-                      <w:szCs w:val="28"/>
-                      <w:lang w:val="ru-RU"/>
-                    </w:rPr>
-                    <m:t>1</m:t>
-                  </m:r>
-                </m:sup>
-              </m:sSubSup>
-              <m:r>
-                <w:rPr>
-                  <w:rFonts w:ascii="Cambria Math" w:hAnsi="Cambria Math" w:cs="Times New Roman"/>
-                  <w:color w:val="000000"/>
-                  <w:szCs w:val="28"/>
-                  <w:lang w:val="ru-RU"/>
-                </w:rPr>
-                <m:t>-</m:t>
-              </m:r>
-              <m:sSup>
-                <m:sSupPr>
-                  <m:ctrlPr>
-                    <w:rPr>
-                      <w:rFonts w:ascii="Cambria Math" w:hAnsi="Cambria Math" w:cs="Times New Roman"/>
-                      <w:i/>
-                      <w:color w:val="000000"/>
-                      <w:szCs w:val="28"/>
-                      <w:lang w:val="ru-RU"/>
-                    </w:rPr>
-                  </m:ctrlPr>
-                </m:sSupPr>
-                <m:e>
-                  <m:r>
-                    <w:rPr>
-                      <w:rFonts w:ascii="Cambria Math" w:hAnsi="Cambria Math" w:cs="Times New Roman"/>
-                      <w:color w:val="000000"/>
-                      <w:szCs w:val="28"/>
-                      <w:lang w:val="ru-RU"/>
-                    </w:rPr>
-                    <m:t>0.1321</m:t>
-                  </m:r>
-                </m:e>
-                <m:sup>
-                  <m:r>
-                    <w:rPr>
-                      <w:rFonts w:ascii="Cambria Math" w:hAnsi="Cambria Math" w:cs="Times New Roman"/>
-                      <w:color w:val="000000"/>
-                      <w:szCs w:val="28"/>
-                      <w:lang w:val="ru-RU"/>
-                    </w:rPr>
-                    <m:t>2</m:t>
-                  </m:r>
-                </m:sup>
-              </m:sSup>
-              <m:r>
-                <w:rPr>
-                  <w:rFonts w:ascii="Cambria Math" w:hAnsi="Cambria Math" w:cs="Times New Roman"/>
-                  <w:color w:val="000000"/>
-                  <w:szCs w:val="28"/>
-                  <w:lang w:val="ru-RU"/>
-                </w:rPr>
-                <m:t>=</m:t>
-              </m:r>
-              <m:f>
-                <m:fPr>
-                  <m:ctrlPr>
-                    <w:rPr>
-                      <w:rFonts w:ascii="Cambria Math" w:hAnsi="Cambria Math" w:cs="Times New Roman"/>
-                      <w:i/>
-                      <w:color w:val="000000"/>
-                      <w:szCs w:val="28"/>
-                      <w:lang w:val="ru-RU"/>
-                    </w:rPr>
-                  </m:ctrlPr>
-                </m:fPr>
-                <m:num>
                   <m:sSup>
                     <m:sSupPr>
                       <m:ctrlPr>
@@ -16468,12 +15860,10 @@
                           <w:szCs w:val="28"/>
                           <w:lang w:val="ru-RU"/>
                         </w:rPr>
-                        <m:t>-1</m:t>
+                        <m:t>x</m:t>
                       </m:r>
                     </m:sup>
                   </m:sSup>
-                </m:num>
-                <m:den>
                   <m:r>
                     <w:rPr>
                       <w:rFonts w:ascii="Cambria Math" w:hAnsi="Cambria Math" w:cs="Times New Roman"/>
@@ -16481,10 +15871,10 @@
                       <w:szCs w:val="28"/>
                       <w:lang w:val="ru-RU"/>
                     </w:rPr>
-                    <m:t>2</m:t>
+                    <m:t>-2</m:t>
                   </m:r>
-                </m:den>
-              </m:f>
+                </m:e>
+              </m:d>
               <m:d>
                 <m:dPr>
                   <m:ctrlPr>
@@ -16505,10 +15895,10 @@
                       <w:szCs w:val="28"/>
                       <w:lang w:val="ru-RU"/>
                     </w:rPr>
-                    <m:t>-</m:t>
+                    <m:t>sgn</m:t>
                   </m:r>
-                  <m:sSup>
-                    <m:sSupPr>
+                  <m:d>
+                    <m:dPr>
                       <m:ctrlPr>
                         <w:rPr>
                           <w:rFonts w:ascii="Cambria Math" w:hAnsi="Cambria Math" w:cs="Times New Roman"/>
@@ -16518,7 +15908,7 @@
                           <w:lang w:val="ru-RU"/>
                         </w:rPr>
                       </m:ctrlPr>
-                    </m:sSupPr>
+                    </m:dPr>
                     <m:e>
                       <m:r>
                         <w:rPr>
@@ -16527,21 +15917,10 @@
                           <w:szCs w:val="28"/>
                           <w:lang w:val="ru-RU"/>
                         </w:rPr>
-                        <m:t>1</m:t>
+                        <m:t>x</m:t>
                       </m:r>
                     </m:e>
-                    <m:sup>
-                      <m:r>
-                        <w:rPr>
-                          <w:rFonts w:ascii="Cambria Math" w:hAnsi="Cambria Math" w:cs="Times New Roman"/>
-                          <w:color w:val="000000"/>
-                          <w:szCs w:val="28"/>
-                          <w:lang w:val="ru-RU"/>
-                        </w:rPr>
-                        <m:t>2</m:t>
-                      </m:r>
-                    </m:sup>
-                  </m:sSup>
+                  </m:d>
                   <m:r>
                     <w:rPr>
                       <w:rFonts w:ascii="Cambria Math" w:hAnsi="Cambria Math" w:cs="Times New Roman"/>
@@ -16549,7 +15928,7 @@
                       <w:szCs w:val="28"/>
                       <w:lang w:val="ru-RU"/>
                     </w:rPr>
-                    <m:t>-2*1-2</m:t>
+                    <m:t>+1</m:t>
                   </m:r>
                 </m:e>
               </m:d>
@@ -16575,41 +15954,15 @@
                   </m:ctrlPr>
                 </m:fPr>
                 <m:num>
-                  <m:sSup>
-                    <m:sSupPr>
-                      <m:ctrlPr>
-                        <w:rPr>
-                          <w:rFonts w:ascii="Cambria Math" w:hAnsi="Cambria Math" w:cs="Times New Roman"/>
-                          <w:i/>
-                          <w:color w:val="000000"/>
-                          <w:szCs w:val="28"/>
-                          <w:lang w:val="ru-RU"/>
-                        </w:rPr>
-                      </m:ctrlPr>
-                    </m:sSupPr>
-                    <m:e>
-                      <m:r>
-                        <w:rPr>
-                          <w:rFonts w:ascii="Cambria Math" w:hAnsi="Cambria Math" w:cs="Times New Roman"/>
-                          <w:color w:val="000000"/>
-                          <w:szCs w:val="28"/>
-                          <w:lang w:val="ru-RU"/>
-                        </w:rPr>
-                        <m:t>e</m:t>
-                      </m:r>
-                    </m:e>
-                    <m:sup>
-                      <m:r>
-                        <w:rPr>
-                          <w:rFonts w:ascii="Cambria Math" w:hAnsi="Cambria Math" w:cs="Times New Roman"/>
-                          <w:color w:val="000000"/>
-                          <w:szCs w:val="28"/>
-                          <w:lang w:val="ru-RU"/>
-                        </w:rPr>
-                        <m:t>-0</m:t>
-                      </m:r>
-                    </m:sup>
-                  </m:sSup>
+                  <m:r>
+                    <w:rPr>
+                      <w:rFonts w:ascii="Cambria Math" w:hAnsi="Cambria Math" w:cs="Times New Roman"/>
+                      <w:color w:val="000000"/>
+                      <w:szCs w:val="28"/>
+                      <w:lang w:val="ru-RU"/>
+                    </w:rPr>
+                    <m:t>1</m:t>
+                  </m:r>
                 </m:num>
                 <m:den>
                   <m:r>
@@ -16619,143 +15972,196 @@
                       <w:szCs w:val="28"/>
                       <w:lang w:val="ru-RU"/>
                     </w:rPr>
-                    <m:t>2</m:t>
+                    <m:t>4</m:t>
                   </m:r>
                 </m:den>
               </m:f>
-              <m:d>
-                <m:dPr>
-                  <m:ctrlPr>
-                    <w:rPr>
-                      <w:rFonts w:ascii="Cambria Math" w:hAnsi="Cambria Math" w:cs="Times New Roman"/>
-                      <w:i/>
-                      <w:color w:val="000000"/>
-                      <w:szCs w:val="28"/>
-                      <w:lang w:val="ru-RU"/>
-                    </w:rPr>
-                  </m:ctrlPr>
-                </m:dPr>
-                <m:e>
-                  <m:r>
-                    <w:rPr>
-                      <w:rFonts w:ascii="Cambria Math" w:hAnsi="Cambria Math" w:cs="Times New Roman"/>
-                      <w:color w:val="000000"/>
-                      <w:szCs w:val="28"/>
-                      <w:lang w:val="ru-RU"/>
-                    </w:rPr>
-                    <m:t>-</m:t>
-                  </m:r>
-                  <m:sSup>
-                    <m:sSupPr>
-                      <m:ctrlPr>
-                        <w:rPr>
-                          <w:rFonts w:ascii="Cambria Math" w:hAnsi="Cambria Math" w:cs="Times New Roman"/>
-                          <w:i/>
-                          <w:color w:val="000000"/>
-                          <w:szCs w:val="28"/>
-                          <w:lang w:val="ru-RU"/>
-                        </w:rPr>
-                      </m:ctrlPr>
-                    </m:sSupPr>
-                    <m:e>
-                      <m:r>
-                        <w:rPr>
-                          <w:rFonts w:ascii="Cambria Math" w:hAnsi="Cambria Math" w:cs="Times New Roman"/>
-                          <w:color w:val="000000"/>
-                          <w:szCs w:val="28"/>
-                          <w:lang w:val="ru-RU"/>
-                        </w:rPr>
-                        <m:t>0</m:t>
-                      </m:r>
-                    </m:e>
-                    <m:sup>
-                      <m:r>
-                        <w:rPr>
-                          <w:rFonts w:ascii="Cambria Math" w:hAnsi="Cambria Math" w:cs="Times New Roman"/>
-                          <w:color w:val="000000"/>
-                          <w:szCs w:val="28"/>
-                          <w:lang w:val="ru-RU"/>
-                        </w:rPr>
-                        <m:t>2</m:t>
-                      </m:r>
-                    </m:sup>
-                  </m:sSup>
-                  <m:r>
-                    <w:rPr>
-                      <w:rFonts w:ascii="Cambria Math" w:hAnsi="Cambria Math" w:cs="Times New Roman"/>
-                      <w:color w:val="000000"/>
-                      <w:szCs w:val="28"/>
-                      <w:lang w:val="ru-RU"/>
-                    </w:rPr>
-                    <m:t>-2*0-2</m:t>
-                  </m:r>
-                </m:e>
-              </m:d>
-              <m:r>
-                <w:rPr>
-                  <w:rFonts w:ascii="Cambria Math" w:hAnsi="Cambria Math" w:cs="Times New Roman"/>
-                  <w:color w:val="000000"/>
-                  <w:szCs w:val="28"/>
-                  <w:lang w:val="ru-RU"/>
-                </w:rPr>
-                <m:t>-</m:t>
-              </m:r>
-              <m:sSup>
-                <m:sSupPr>
-                  <m:ctrlPr>
-                    <w:rPr>
-                      <w:rFonts w:ascii="Cambria Math" w:hAnsi="Cambria Math" w:cs="Times New Roman"/>
-                      <w:i/>
-                      <w:color w:val="000000"/>
-                      <w:szCs w:val="28"/>
-                      <w:lang w:val="ru-RU"/>
-                    </w:rPr>
-                  </m:ctrlPr>
-                </m:sSupPr>
-                <m:e>
-                  <m:r>
-                    <w:rPr>
-                      <w:rFonts w:ascii="Cambria Math" w:hAnsi="Cambria Math" w:cs="Times New Roman"/>
-                      <w:color w:val="000000"/>
-                      <w:szCs w:val="28"/>
-                      <w:lang w:val="ru-RU"/>
-                    </w:rPr>
-                    <m:t>0.1321</m:t>
-                  </m:r>
-                </m:e>
-                <m:sup>
-                  <m:r>
-                    <w:rPr>
-                      <w:rFonts w:ascii="Cambria Math" w:hAnsi="Cambria Math" w:cs="Times New Roman"/>
-                      <w:color w:val="000000"/>
-                      <w:szCs w:val="28"/>
-                      <w:lang w:val="ru-RU"/>
-                    </w:rPr>
-                    <m:t>2</m:t>
-                  </m:r>
-                </m:sup>
-              </m:sSup>
-              <m:r>
-                <w:rPr>
-                  <w:rFonts w:ascii="Cambria Math" w:hAnsi="Cambria Math" w:cs="Times New Roman"/>
-                  <w:color w:val="000000"/>
-                  <w:szCs w:val="28"/>
-                  <w:lang w:val="ru-RU"/>
-                </w:rPr>
-                <m:t>=</m:t>
-              </m:r>
-              <m:r>
-                <w:rPr>
-                  <w:rFonts w:ascii="Cambria Math" w:hAnsi="Cambria Math" w:cs="Times New Roman"/>
-                  <w:color w:val="000000"/>
-                  <w:szCs w:val="28"/>
-                  <w:highlight w:val="yellow"/>
-                  <w:lang w:val="ru-RU"/>
-                </w:rPr>
-                <m:t>0.0629</m:t>
-              </m:r>
             </m:e>
           </m:nary>
+          <m:sSup>
+            <m:sSupPr>
+              <m:ctrlPr>
+                <w:rPr>
+                  <w:rFonts w:ascii="Cambria Math" w:hAnsi="Cambria Math" w:cs="Times New Roman"/>
+                  <w:i/>
+                  <w:color w:val="000000"/>
+                  <w:szCs w:val="28"/>
+                  <w:lang w:val="ru-RU"/>
+                </w:rPr>
+              </m:ctrlPr>
+            </m:sSupPr>
+            <m:e>
+              <m:r>
+                <w:rPr>
+                  <w:rFonts w:ascii="Cambria Math" w:hAnsi="Cambria Math" w:cs="Times New Roman"/>
+                  <w:color w:val="000000"/>
+                  <w:szCs w:val="28"/>
+                  <w:lang w:val="ru-RU"/>
+                </w:rPr>
+                <m:t>e</m:t>
+              </m:r>
+            </m:e>
+            <m:sup>
+              <m:r>
+                <w:rPr>
+                  <w:rFonts w:ascii="Cambria Math" w:hAnsi="Cambria Math" w:cs="Times New Roman"/>
+                  <w:color w:val="000000"/>
+                  <w:szCs w:val="28"/>
+                  <w:lang w:val="ru-RU"/>
+                </w:rPr>
+                <m:t>x</m:t>
+              </m:r>
+            </m:sup>
+          </m:sSup>
+          <m:r>
+            <w:rPr>
+              <w:rFonts w:ascii="Cambria Math" w:hAnsi="Cambria Math" w:cs="Times New Roman"/>
+              <w:color w:val="000000"/>
+              <w:szCs w:val="28"/>
+              <w:lang w:val="ru-RU"/>
+            </w:rPr>
+            <m:t>(</m:t>
+          </m:r>
+          <m:sSup>
+            <m:sSupPr>
+              <m:ctrlPr>
+                <w:rPr>
+                  <w:rFonts w:ascii="Cambria Math" w:hAnsi="Cambria Math" w:cs="Times New Roman"/>
+                  <w:i/>
+                  <w:color w:val="000000"/>
+                  <w:szCs w:val="28"/>
+                  <w:lang w:val="ru-RU"/>
+                </w:rPr>
+              </m:ctrlPr>
+            </m:sSupPr>
+            <m:e>
+              <m:r>
+                <w:rPr>
+                  <w:rFonts w:ascii="Cambria Math" w:hAnsi="Cambria Math" w:cs="Times New Roman"/>
+                  <w:color w:val="000000"/>
+                  <w:szCs w:val="28"/>
+                  <w:lang w:val="ru-RU"/>
+                </w:rPr>
+                <m:t>x</m:t>
+              </m:r>
+            </m:e>
+            <m:sup>
+              <m:r>
+                <w:rPr>
+                  <w:rFonts w:ascii="Cambria Math" w:hAnsi="Cambria Math" w:cs="Times New Roman"/>
+                  <w:color w:val="000000"/>
+                  <w:szCs w:val="28"/>
+                  <w:lang w:val="ru-RU"/>
+                </w:rPr>
+                <m:t>2</m:t>
+              </m:r>
+            </m:sup>
+          </m:sSup>
+          <m:r>
+            <w:rPr>
+              <w:rFonts w:ascii="Cambria Math" w:hAnsi="Cambria Math" w:cs="Times New Roman"/>
+              <w:color w:val="000000"/>
+              <w:szCs w:val="28"/>
+              <w:lang w:val="ru-RU"/>
+            </w:rPr>
+            <m:t>-2x+2)(sgn</m:t>
+          </m:r>
+          <m:d>
+            <m:dPr>
+              <m:ctrlPr>
+                <w:rPr>
+                  <w:rFonts w:ascii="Cambria Math" w:hAnsi="Cambria Math" w:cs="Times New Roman"/>
+                  <w:i/>
+                  <w:color w:val="000000"/>
+                  <w:szCs w:val="28"/>
+                  <w:lang w:val="ru-RU"/>
+                </w:rPr>
+              </m:ctrlPr>
+            </m:dPr>
+            <m:e>
+              <m:r>
+                <w:rPr>
+                  <w:rFonts w:ascii="Cambria Math" w:hAnsi="Cambria Math" w:cs="Times New Roman"/>
+                  <w:color w:val="000000"/>
+                  <w:szCs w:val="28"/>
+                  <w:lang w:val="ru-RU"/>
+                </w:rPr>
+                <m:t>x</m:t>
+              </m:r>
+            </m:e>
+          </m:d>
+          <m:r>
+            <w:rPr>
+              <w:rFonts w:ascii="Cambria Math" w:hAnsi="Cambria Math" w:cs="Times New Roman"/>
+              <w:color w:val="000000"/>
+              <w:szCs w:val="28"/>
+              <w:lang w:val="ru-RU"/>
+            </w:rPr>
+            <m:t>-1</m:t>
+          </m:r>
+          <m:sSubSup>
+            <m:sSubSupPr>
+              <m:ctrlPr>
+                <w:rPr>
+                  <w:rFonts w:ascii="Cambria Math" w:hAnsi="Cambria Math" w:cs="Times New Roman"/>
+                  <w:i/>
+                  <w:color w:val="000000"/>
+                  <w:szCs w:val="28"/>
+                  <w:lang w:val="ru-RU"/>
+                </w:rPr>
+              </m:ctrlPr>
+            </m:sSubSupPr>
+            <m:e>
+              <m:r>
+                <w:rPr>
+                  <w:rFonts w:ascii="Cambria Math" w:hAnsi="Cambria Math" w:cs="Times New Roman"/>
+                  <w:color w:val="000000"/>
+                  <w:szCs w:val="28"/>
+                  <w:lang w:val="ru-RU"/>
+                </w:rPr>
+                <m:t>|</m:t>
+              </m:r>
+            </m:e>
+            <m:sub>
+              <m:r>
+                <w:rPr>
+                  <w:rFonts w:ascii="Cambria Math" w:hAnsi="Cambria Math" w:cs="Times New Roman"/>
+                  <w:color w:val="000000"/>
+                  <w:szCs w:val="28"/>
+                  <w:lang w:val="ru-RU"/>
+                </w:rPr>
+                <m:t>-∞</m:t>
+              </m:r>
+            </m:sub>
+            <m:sup>
+              <m:r>
+                <w:rPr>
+                  <w:rFonts w:ascii="Cambria Math" w:hAnsi="Cambria Math" w:cs="Times New Roman"/>
+                  <w:color w:val="000000"/>
+                  <w:szCs w:val="28"/>
+                  <w:lang w:val="ru-RU"/>
+                </w:rPr>
+                <m:t>+∞</m:t>
+              </m:r>
+            </m:sup>
+          </m:sSubSup>
+          <m:r>
+            <w:rPr>
+              <w:rFonts w:ascii="Cambria Math" w:eastAsiaTheme="minorEastAsia" w:hAnsi="Cambria Math" w:cs="Times New Roman"/>
+              <w:color w:val="000000"/>
+              <w:szCs w:val="28"/>
+            </w:rPr>
+            <m:t>=</m:t>
+          </m:r>
+          <m:r>
+            <w:rPr>
+              <w:rFonts w:ascii="Cambria Math" w:eastAsiaTheme="minorEastAsia" w:hAnsi="Cambria Math" w:cs="Times New Roman"/>
+              <w:color w:val="000000"/>
+              <w:szCs w:val="28"/>
+              <w:highlight w:val="green"/>
+            </w:rPr>
+            <m:t>2</m:t>
+          </m:r>
         </m:oMath>
       </m:oMathPara>
     </w:p>
@@ -16792,6 +16198,8 @@
         </w:rPr>
         <w:t>8. Системы случайных величин</w:t>
       </w:r>
+      <w:bookmarkStart w:id="0" w:name="_GoBack"/>
+      <w:bookmarkEnd w:id="0"/>
     </w:p>
     <w:p>
       <w:pPr>
@@ -16849,7 +16257,29 @@
           <w:szCs w:val="28"/>
           <w:lang w:val="ru-RU"/>
         </w:rPr>
-        <w:t>равномерно распределен внутри выделенной жирными прямыми линиями на рисунке области B. Двухмерная плотность вероятности f(x,y) одинакова для любой точки этой области B:</w:t>
+        <w:t>равномерно распределен внутри выделенной жирными прямыми линиями на рисунке области B. Двухмерная плотность вероятности f(</w:t>
+      </w:r>
+      <w:proofErr w:type="spellStart"/>
+      <w:proofErr w:type="gramStart"/>
+      <w:r>
+        <w:rPr>
+          <w:rFonts w:cs="Times New Roman"/>
+          <w:color w:val="000000"/>
+          <w:szCs w:val="28"/>
+          <w:lang w:val="ru-RU"/>
+        </w:rPr>
+        <w:t>x,y</w:t>
+      </w:r>
+      <w:proofErr w:type="spellEnd"/>
+      <w:proofErr w:type="gramEnd"/>
+      <w:r>
+        <w:rPr>
+          <w:rFonts w:cs="Times New Roman"/>
+          <w:color w:val="000000"/>
+          <w:szCs w:val="28"/>
+          <w:lang w:val="ru-RU"/>
+        </w:rPr>
+        <w:t>) одинакова для любой точки этой области B:</w:t>
       </w:r>
     </w:p>
     <w:tbl>
@@ -17311,7 +16741,6 @@
           <w:szCs w:val="28"/>
           <w:lang w:val="ru-RU"/>
         </w:rPr>
-        <w:lastRenderedPageBreak/>
         <w:t>Вычислить коэффициент корреляции между величинами X и Y.</w:t>
       </w:r>
     </w:p>
@@ -17439,6 +16868,7 @@
           <w:szCs w:val="28"/>
           <w:lang w:val="ru-RU"/>
         </w:rPr>
+        <w:lastRenderedPageBreak/>
         <w:drawing>
           <wp:inline distT="0" distB="0" distL="0" distR="0" wp14:anchorId="52F1E5FD" wp14:editId="2510F5F3">
             <wp:extent cx="6119495" cy="3676650"/>
@@ -17525,7 +16955,6 @@
           <w:szCs w:val="28"/>
           <w:lang w:val="ru-RU"/>
         </w:rPr>
-        <w:lastRenderedPageBreak/>
         <w:t xml:space="preserve">Область </w:t>
       </w:r>
       <w:r>
@@ -17665,6 +17094,7 @@
           <w:szCs w:val="28"/>
           <w:lang w:val="ru-RU"/>
         </w:rPr>
+        <w:lastRenderedPageBreak/>
         <w:t xml:space="preserve">Поверхность распределения вне трапеции </w:t>
       </w:r>
       <w:r>
@@ -18024,14 +17454,45 @@
           <w:lang w:val="ru-RU"/>
         </w:rPr>
       </w:pPr>
-      <w:r>
-        <w:rPr>
-          <w:rFonts w:cs="Times New Roman"/>
-          <w:color w:val="000000"/>
-          <w:szCs w:val="28"/>
-          <w:lang w:val="ru-RU"/>
-        </w:rPr>
-        <w:t xml:space="preserve">Итак п.р. равна </w:t>
+      <w:proofErr w:type="gramStart"/>
+      <w:r>
+        <w:rPr>
+          <w:rFonts w:cs="Times New Roman"/>
+          <w:color w:val="000000"/>
+          <w:szCs w:val="28"/>
+          <w:lang w:val="ru-RU"/>
+        </w:rPr>
+        <w:t>Итак</w:t>
+      </w:r>
+      <w:proofErr w:type="gramEnd"/>
+      <w:r>
+        <w:rPr>
+          <w:rFonts w:cs="Times New Roman"/>
+          <w:color w:val="000000"/>
+          <w:szCs w:val="28"/>
+          <w:lang w:val="ru-RU"/>
+        </w:rPr>
+        <w:t xml:space="preserve"> </w:t>
+      </w:r>
+      <w:proofErr w:type="spellStart"/>
+      <w:r>
+        <w:rPr>
+          <w:rFonts w:cs="Times New Roman"/>
+          <w:color w:val="000000"/>
+          <w:szCs w:val="28"/>
+          <w:lang w:val="ru-RU"/>
+        </w:rPr>
+        <w:t>п.р</w:t>
+      </w:r>
+      <w:proofErr w:type="spellEnd"/>
+      <w:r>
+        <w:rPr>
+          <w:rFonts w:cs="Times New Roman"/>
+          <w:color w:val="000000"/>
+          <w:szCs w:val="28"/>
+          <w:lang w:val="ru-RU"/>
+        </w:rPr>
+        <w:t xml:space="preserve">. равна </w:t>
       </w:r>
       <m:oMath>
         <m:r>
@@ -18233,6 +17694,7 @@
         </w:rPr>
         <w:t xml:space="preserve"> и </w:t>
       </w:r>
+      <w:proofErr w:type="gramStart"/>
       <w:r>
         <w:rPr>
           <w:rFonts w:eastAsiaTheme="minorEastAsia" w:cs="Times New Roman"/>
@@ -18248,7 +17710,17 @@
           <w:szCs w:val="28"/>
           <w:lang w:val="ru-RU"/>
         </w:rPr>
-        <w:t>(равны начальным моментам):</w:t>
+        <w:t>(</w:t>
+      </w:r>
+      <w:proofErr w:type="gramEnd"/>
+      <w:r>
+        <w:rPr>
+          <w:rFonts w:eastAsiaTheme="minorEastAsia" w:cs="Times New Roman"/>
+          <w:color w:val="000000"/>
+          <w:szCs w:val="28"/>
+          <w:lang w:val="ru-RU"/>
+        </w:rPr>
+        <w:t>равны начальным моментам):</w:t>
       </w:r>
     </w:p>
     <w:p>
@@ -18954,6 +18426,7 @@
         </w:rPr>
         <w:t>: 0&lt;</w:t>
       </w:r>
+      <w:proofErr w:type="gramStart"/>
       <w:r>
         <w:rPr>
           <w:rFonts w:eastAsiaTheme="minorEastAsia" w:cs="Times New Roman"/>
@@ -18969,7 +18442,17 @@
           <w:szCs w:val="28"/>
           <w:lang w:val="ru-RU"/>
         </w:rPr>
-        <w:t>&lt;4, 0&lt;</w:t>
+        <w:t>&lt;</w:t>
+      </w:r>
+      <w:proofErr w:type="gramEnd"/>
+      <w:r>
+        <w:rPr>
+          <w:rFonts w:eastAsiaTheme="minorEastAsia" w:cs="Times New Roman"/>
+          <w:color w:val="000000"/>
+          <w:szCs w:val="28"/>
+          <w:lang w:val="ru-RU"/>
+        </w:rPr>
+        <w:t>4, 0&lt;</w:t>
       </w:r>
       <w:r>
         <w:rPr>
@@ -28514,6 +27997,7 @@
           <w:szCs w:val="28"/>
           <w:lang w:val="ru-RU"/>
         </w:rPr>
+        <w:lastRenderedPageBreak/>
         <w:t>9. Числовые характеристики систем случайных величин</w:t>
       </w:r>
     </w:p>
@@ -28555,7 +28039,27 @@
           <w:szCs w:val="28"/>
           <w:lang w:val="ru-RU"/>
         </w:rPr>
-        <w:t xml:space="preserve">Дан случайный вектор (X,Y). </w:t>
+        <w:t>Дан случайный вектор (</w:t>
+      </w:r>
+      <w:proofErr w:type="gramStart"/>
+      <w:r>
+        <w:rPr>
+          <w:rFonts w:cs="Times New Roman"/>
+          <w:color w:val="000000"/>
+          <w:szCs w:val="28"/>
+          <w:lang w:val="ru-RU"/>
+        </w:rPr>
+        <w:t>X,Y</w:t>
+      </w:r>
+      <w:proofErr w:type="gramEnd"/>
+      <w:r>
+        <w:rPr>
+          <w:rFonts w:cs="Times New Roman"/>
+          <w:color w:val="000000"/>
+          <w:szCs w:val="28"/>
+          <w:lang w:val="ru-RU"/>
+        </w:rPr>
+        <w:t xml:space="preserve">). </w:t>
       </w:r>
       <w:r>
         <w:rPr>
@@ -28685,6 +28189,7 @@
         </w:rPr>
         <w:t xml:space="preserve">)=25, </w:t>
       </w:r>
+      <w:proofErr w:type="spellStart"/>
       <w:r>
         <w:rPr>
           <w:rFonts w:cs="Times New Roman"/>
@@ -28693,6 +28198,7 @@
         </w:rPr>
         <w:t>cov</w:t>
       </w:r>
+      <w:proofErr w:type="spellEnd"/>
       <w:r>
         <w:rPr>
           <w:rFonts w:cs="Times New Roman"/>
@@ -28701,6 +28207,7 @@
         </w:rPr>
         <w:t>(</w:t>
       </w:r>
+      <w:proofErr w:type="gramStart"/>
       <w:r>
         <w:rPr>
           <w:rFonts w:cs="Times New Roman"/>
@@ -28723,7 +28230,16 @@
           <w:color w:val="000000"/>
           <w:szCs w:val="28"/>
         </w:rPr>
-        <w:t xml:space="preserve">Y)=16. </w:t>
+        <w:t>Y</w:t>
+      </w:r>
+      <w:proofErr w:type="gramEnd"/>
+      <w:r>
+        <w:rPr>
+          <w:rFonts w:cs="Times New Roman"/>
+          <w:color w:val="000000"/>
+          <w:szCs w:val="28"/>
+        </w:rPr>
+        <w:t xml:space="preserve">)=16. </w:t>
       </w:r>
       <w:r>
         <w:rPr>
@@ -28825,6 +28341,7 @@
         </w:rPr>
         <w:t>Z</w:t>
       </w:r>
+      <w:proofErr w:type="gramStart"/>
       <w:r>
         <w:rPr>
           <w:rFonts w:cs="Times New Roman"/>
@@ -28842,6 +28359,7 @@
         </w:rPr>
         <w:t>Z</w:t>
       </w:r>
+      <w:proofErr w:type="gramEnd"/>
       <w:r>
         <w:rPr>
           <w:rFonts w:cs="Times New Roman"/>
@@ -28979,6 +28497,7 @@
         </w:rPr>
         <w:t xml:space="preserve">через </w:t>
       </w:r>
+      <w:proofErr w:type="gramStart"/>
       <w:r>
         <w:rPr>
           <w:rFonts w:cs="Times New Roman"/>
@@ -29004,6 +28523,7 @@
         </w:rPr>
         <w:t>Y</w:t>
       </w:r>
+      <w:proofErr w:type="gramEnd"/>
       <w:r>
         <w:rPr>
           <w:rFonts w:cs="Times New Roman"/>
@@ -29201,7 +28721,6 @@
               <w:szCs w:val="28"/>
               <w:lang w:val="ru-RU"/>
             </w:rPr>
-            <w:lastRenderedPageBreak/>
             <m:t>cov</m:t>
           </m:r>
           <m:d>
@@ -35765,7 +35284,7 @@
 </file>
 
 <file path=customXml/itemProps1.xml><?xml version="1.0" encoding="utf-8"?>
-<ds:datastoreItem xmlns:ds="http://schemas.openxmlformats.org/officeDocument/2006/customXml" ds:itemID="{071E59BF-6F7C-4242-8A90-80F09ADF8E08}">
+<ds:datastoreItem xmlns:ds="http://schemas.openxmlformats.org/officeDocument/2006/customXml" ds:itemID="{C819EFDD-38C5-BB4E-97D2-10D8A915824C}">
   <ds:schemaRefs>
     <ds:schemaRef ds:uri="http://schemas.openxmlformats.org/officeDocument/2006/bibliography"/>
   </ds:schemaRefs>

</xml_diff>